<commit_message>
Changes to be committed: 	modified:   MC_Methods/HA/HA04/Problem.docx 	modified:   MC_Methods/HA/HA04/main.py 	new file:   MC_Methods/HA/HA04/notes.txt 	new file:   MC_Methods/Lecture/Slides/03.pdf 	new file:   MC_Methods/Lecture/Slides/04.pdf
</commit_message>
<xml_diff>
--- a/MC_Methods/HA/HA04/Problem.docx
+++ b/MC_Methods/HA/HA04/Problem.docx
@@ -313,7 +313,25 @@
           <w:szCs w:val="28"/>
           <w:lang w:val="en-US"/>
         </w:rPr>
-        <w:t xml:space="preserve">. To accomplish the said task, I took into consideration a particular system mentioned before in the problem i.e., </w:t>
+        <w:t xml:space="preserve">. To </w:t>
+      </w:r>
+      <w:r>
+        <w:rPr>
+          <w:rFonts w:ascii="Times New Roman" w:hAnsi="Times New Roman" w:cs="Times New Roman"/>
+          <w:sz w:val="28"/>
+          <w:szCs w:val="28"/>
+          <w:lang w:val="en-US"/>
+        </w:rPr>
+        <w:t>carry out</w:t>
+      </w:r>
+      <w:r>
+        <w:rPr>
+          <w:rFonts w:ascii="Times New Roman" w:hAnsi="Times New Roman" w:cs="Times New Roman"/>
+          <w:sz w:val="28"/>
+          <w:szCs w:val="28"/>
+          <w:lang w:val="en-US"/>
+        </w:rPr>
+        <w:t xml:space="preserve"> the said task, I took into consideration a particular system mentioned before in the problem i.e., </w:t>
       </w:r>
       <w:r>
         <w:rPr>
@@ -2424,6 +2442,7 @@
       <w:r>
         <w:rPr>
           <w:rFonts w:ascii="Times New Roman" w:hAnsi="Times New Roman" w:cs="Times New Roman"/>
+          <w:noProof/>
           <w:sz w:val="28"/>
           <w:szCs w:val="28"/>
           <w:lang w:val="en-US"/>
@@ -2502,6 +2521,7 @@
         <w:t>NEA / Incident neutron data / ENDF/B-VIII.0 / Cross sections / U235 / MT=1: (</w:t>
       </w:r>
       <w:proofErr w:type="spellStart"/>
+      <w:proofErr w:type="gramStart"/>
       <w:r>
         <w:rPr>
           <w:rFonts w:ascii="Times New Roman" w:hAnsi="Times New Roman" w:cs="Times New Roman"/>
@@ -2511,6 +2531,7 @@
         <w:t>n,total</w:t>
       </w:r>
       <w:proofErr w:type="spellEnd"/>
+      <w:proofErr w:type="gramEnd"/>
       <w:r>
         <w:rPr>
           <w:rFonts w:ascii="Times New Roman" w:hAnsi="Times New Roman" w:cs="Times New Roman"/>
@@ -5304,6 +5325,3155 @@
       <w:pPr>
         <w:rPr>
           <w:rFonts w:ascii="Times New Roman" w:hAnsi="Times New Roman" w:cs="Times New Roman"/>
+          <w:sz w:val="28"/>
+          <w:szCs w:val="28"/>
+          <w:lang w:val="en-US"/>
+        </w:rPr>
+      </w:pPr>
+      <w:r>
+        <w:rPr>
+          <w:rFonts w:ascii="Times New Roman" w:hAnsi="Times New Roman" w:cs="Times New Roman"/>
+          <w:sz w:val="28"/>
+          <w:szCs w:val="28"/>
+          <w:lang w:val="en-US"/>
+        </w:rPr>
+        <w:t xml:space="preserve">When calculating the difference between two extremely similar models, </w:t>
+      </w:r>
+      <m:oMath>
+        <m:sSub>
+          <m:sSubPr>
+            <m:ctrlPr>
+              <w:rPr>
+                <w:rFonts w:ascii="Cambria Math" w:hAnsi="Cambria Math" w:cs="Times New Roman"/>
+                <w:i/>
+                <w:sz w:val="28"/>
+                <w:szCs w:val="28"/>
+                <w:lang w:val="en-US"/>
+              </w:rPr>
+            </m:ctrlPr>
+          </m:sSubPr>
+          <m:e>
+            <m:r>
+              <w:rPr>
+                <w:rFonts w:ascii="Cambria Math" w:hAnsi="Cambria Math" w:cs="Times New Roman"/>
+                <w:sz w:val="28"/>
+                <w:szCs w:val="28"/>
+                <w:lang w:val="en-US"/>
+              </w:rPr>
+              <m:t>g</m:t>
+            </m:r>
+          </m:e>
+          <m:sub>
+            <m:r>
+              <w:rPr>
+                <w:rFonts w:ascii="Cambria Math" w:hAnsi="Cambria Math" w:cs="Times New Roman"/>
+                <w:sz w:val="28"/>
+                <w:szCs w:val="28"/>
+                <w:lang w:val="en-US"/>
+              </w:rPr>
+              <m:t>1</m:t>
+            </m:r>
+          </m:sub>
+        </m:sSub>
+      </m:oMath>
+      <w:r>
+        <w:rPr>
+          <w:rFonts w:ascii="Times New Roman" w:hAnsi="Times New Roman" w:cs="Times New Roman"/>
+          <w:sz w:val="28"/>
+          <w:szCs w:val="28"/>
+          <w:lang w:val="en-US"/>
+        </w:rPr>
+        <w:t xml:space="preserve"> and </w:t>
+      </w:r>
+      <m:oMath>
+        <m:sSub>
+          <m:sSubPr>
+            <m:ctrlPr>
+              <w:rPr>
+                <w:rFonts w:ascii="Cambria Math" w:hAnsi="Cambria Math" w:cs="Times New Roman"/>
+                <w:i/>
+                <w:sz w:val="28"/>
+                <w:szCs w:val="28"/>
+                <w:lang w:val="en-US"/>
+              </w:rPr>
+            </m:ctrlPr>
+          </m:sSubPr>
+          <m:e>
+            <m:r>
+              <w:rPr>
+                <w:rFonts w:ascii="Cambria Math" w:hAnsi="Cambria Math" w:cs="Times New Roman"/>
+                <w:sz w:val="28"/>
+                <w:szCs w:val="28"/>
+                <w:lang w:val="en-US"/>
+              </w:rPr>
+              <m:t>g</m:t>
+            </m:r>
+          </m:e>
+          <m:sub>
+            <m:r>
+              <w:rPr>
+                <w:rFonts w:ascii="Cambria Math" w:hAnsi="Cambria Math" w:cs="Times New Roman"/>
+                <w:sz w:val="28"/>
+                <w:szCs w:val="28"/>
+                <w:lang w:val="en-US"/>
+              </w:rPr>
+              <m:t>2</m:t>
+            </m:r>
+          </m:sub>
+        </m:sSub>
+      </m:oMath>
+      <w:r>
+        <w:rPr>
+          <w:rFonts w:ascii="Times New Roman" w:hAnsi="Times New Roman" w:cs="Times New Roman"/>
+          <w:sz w:val="28"/>
+          <w:szCs w:val="28"/>
+          <w:lang w:val="en-US"/>
+        </w:rPr>
+        <w:t>, correlated sampling might be employed.</w:t>
+      </w:r>
+    </w:p>
+    <w:p>
+      <w:pPr>
+        <w:rPr>
+          <w:rFonts w:ascii="Times New Roman" w:eastAsiaTheme="minorEastAsia" w:hAnsi="Times New Roman" w:cs="Times New Roman"/>
+          <w:sz w:val="28"/>
+          <w:szCs w:val="28"/>
+          <w:lang w:val="en-US"/>
+        </w:rPr>
+      </w:pPr>
+      <m:oMathPara>
+        <m:oMath>
+          <m:sSub>
+            <m:sSubPr>
+              <m:ctrlPr>
+                <w:rPr>
+                  <w:rFonts w:ascii="Cambria Math" w:hAnsi="Cambria Math" w:cs="Times New Roman"/>
+                  <w:i/>
+                  <w:sz w:val="28"/>
+                  <w:szCs w:val="28"/>
+                  <w:lang w:val="en-US"/>
+                </w:rPr>
+              </m:ctrlPr>
+            </m:sSubPr>
+            <m:e>
+              <m:r>
+                <w:rPr>
+                  <w:rFonts w:ascii="Cambria Math" w:hAnsi="Cambria Math" w:cs="Times New Roman"/>
+                  <w:sz w:val="28"/>
+                  <w:szCs w:val="28"/>
+                  <w:lang w:val="en-US"/>
+                </w:rPr>
+                <m:t>Y</m:t>
+              </m:r>
+            </m:e>
+            <m:sub>
+              <m:r>
+                <w:rPr>
+                  <w:rFonts w:ascii="Cambria Math" w:hAnsi="Cambria Math" w:cs="Times New Roman"/>
+                  <w:sz w:val="28"/>
+                  <w:szCs w:val="28"/>
+                  <w:lang w:val="en-US"/>
+                </w:rPr>
+                <m:t>1</m:t>
+              </m:r>
+            </m:sub>
+          </m:sSub>
+          <m:r>
+            <w:rPr>
+              <w:rFonts w:ascii="Cambria Math" w:hAnsi="Cambria Math" w:cs="Times New Roman"/>
+              <w:sz w:val="28"/>
+              <w:szCs w:val="28"/>
+              <w:lang w:val="en-US"/>
+            </w:rPr>
+            <m:t>=</m:t>
+          </m:r>
+          <m:sSub>
+            <m:sSubPr>
+              <m:ctrlPr>
+                <w:rPr>
+                  <w:rFonts w:ascii="Cambria Math" w:hAnsi="Cambria Math" w:cs="Times New Roman"/>
+                  <w:i/>
+                  <w:sz w:val="28"/>
+                  <w:szCs w:val="28"/>
+                  <w:lang w:val="en-US"/>
+                </w:rPr>
+              </m:ctrlPr>
+            </m:sSubPr>
+            <m:e>
+              <m:r>
+                <w:rPr>
+                  <w:rFonts w:ascii="Cambria Math" w:hAnsi="Cambria Math" w:cs="Times New Roman"/>
+                  <w:sz w:val="28"/>
+                  <w:szCs w:val="28"/>
+                  <w:lang w:val="en-US"/>
+                </w:rPr>
+                <m:t>g</m:t>
+              </m:r>
+            </m:e>
+            <m:sub>
+              <m:r>
+                <w:rPr>
+                  <w:rFonts w:ascii="Cambria Math" w:hAnsi="Cambria Math" w:cs="Times New Roman"/>
+                  <w:sz w:val="28"/>
+                  <w:szCs w:val="28"/>
+                  <w:lang w:val="en-US"/>
+                </w:rPr>
+                <m:t>1</m:t>
+              </m:r>
+            </m:sub>
+          </m:sSub>
+          <m:r>
+            <w:rPr>
+              <w:rFonts w:ascii="Cambria Math" w:hAnsi="Cambria Math" w:cs="Times New Roman"/>
+              <w:sz w:val="28"/>
+              <w:szCs w:val="28"/>
+              <w:lang w:val="en-US"/>
+            </w:rPr>
+            <m:t>(X)</m:t>
+          </m:r>
+          <m:r>
+            <m:rPr>
+              <m:sty m:val="p"/>
+            </m:rPr>
+            <w:rPr>
+              <w:rFonts w:ascii="Cambria Math" w:eastAsiaTheme="minorEastAsia" w:hAnsi="Cambria Math" w:cs="Times New Roman"/>
+              <w:sz w:val="28"/>
+              <w:szCs w:val="28"/>
+              <w:lang w:val="en-US"/>
+            </w:rPr>
+            <m:t>----[13]</m:t>
+          </m:r>
+        </m:oMath>
+      </m:oMathPara>
+    </w:p>
+    <w:p>
+      <w:pPr>
+        <w:rPr>
+          <w:rFonts w:ascii="Times New Roman" w:eastAsiaTheme="minorEastAsia" w:hAnsi="Times New Roman" w:cs="Times New Roman"/>
+          <w:sz w:val="28"/>
+          <w:szCs w:val="28"/>
+          <w:lang w:val="en-US"/>
+        </w:rPr>
+      </w:pPr>
+      <m:oMathPara>
+        <m:oMath>
+          <m:sSub>
+            <m:sSubPr>
+              <m:ctrlPr>
+                <w:rPr>
+                  <w:rFonts w:ascii="Cambria Math" w:hAnsi="Cambria Math" w:cs="Times New Roman"/>
+                  <w:i/>
+                  <w:sz w:val="28"/>
+                  <w:szCs w:val="28"/>
+                  <w:lang w:val="en-US"/>
+                </w:rPr>
+              </m:ctrlPr>
+            </m:sSubPr>
+            <m:e>
+              <m:r>
+                <w:rPr>
+                  <w:rFonts w:ascii="Cambria Math" w:hAnsi="Cambria Math" w:cs="Times New Roman"/>
+                  <w:sz w:val="28"/>
+                  <w:szCs w:val="28"/>
+                  <w:lang w:val="en-US"/>
+                </w:rPr>
+                <m:t>Y</m:t>
+              </m:r>
+            </m:e>
+            <m:sub>
+              <m:r>
+                <w:rPr>
+                  <w:rFonts w:ascii="Cambria Math" w:hAnsi="Cambria Math" w:cs="Times New Roman"/>
+                  <w:sz w:val="28"/>
+                  <w:szCs w:val="28"/>
+                  <w:lang w:val="en-US"/>
+                </w:rPr>
+                <m:t>2</m:t>
+              </m:r>
+            </m:sub>
+          </m:sSub>
+          <m:r>
+            <w:rPr>
+              <w:rFonts w:ascii="Cambria Math" w:hAnsi="Cambria Math" w:cs="Times New Roman"/>
+              <w:sz w:val="28"/>
+              <w:szCs w:val="28"/>
+              <w:lang w:val="en-US"/>
+            </w:rPr>
+            <m:t>=</m:t>
+          </m:r>
+          <m:sSub>
+            <m:sSubPr>
+              <m:ctrlPr>
+                <w:rPr>
+                  <w:rFonts w:ascii="Cambria Math" w:hAnsi="Cambria Math" w:cs="Times New Roman"/>
+                  <w:i/>
+                  <w:sz w:val="28"/>
+                  <w:szCs w:val="28"/>
+                  <w:lang w:val="en-US"/>
+                </w:rPr>
+              </m:ctrlPr>
+            </m:sSubPr>
+            <m:e>
+              <m:r>
+                <w:rPr>
+                  <w:rFonts w:ascii="Cambria Math" w:hAnsi="Cambria Math" w:cs="Times New Roman"/>
+                  <w:sz w:val="28"/>
+                  <w:szCs w:val="28"/>
+                  <w:lang w:val="en-US"/>
+                </w:rPr>
+                <m:t>g</m:t>
+              </m:r>
+            </m:e>
+            <m:sub>
+              <m:r>
+                <w:rPr>
+                  <w:rFonts w:ascii="Cambria Math" w:hAnsi="Cambria Math" w:cs="Times New Roman"/>
+                  <w:sz w:val="28"/>
+                  <w:szCs w:val="28"/>
+                  <w:lang w:val="en-US"/>
+                </w:rPr>
+                <m:t>2</m:t>
+              </m:r>
+            </m:sub>
+          </m:sSub>
+          <m:r>
+            <w:rPr>
+              <w:rFonts w:ascii="Cambria Math" w:hAnsi="Cambria Math" w:cs="Times New Roman"/>
+              <w:sz w:val="28"/>
+              <w:szCs w:val="28"/>
+              <w:lang w:val="en-US"/>
+            </w:rPr>
+            <m:t>(X)</m:t>
+          </m:r>
+          <m:r>
+            <m:rPr>
+              <m:sty m:val="p"/>
+            </m:rPr>
+            <w:rPr>
+              <w:rFonts w:ascii="Cambria Math" w:eastAsiaTheme="minorEastAsia" w:hAnsi="Cambria Math" w:cs="Times New Roman"/>
+              <w:sz w:val="28"/>
+              <w:szCs w:val="28"/>
+              <w:lang w:val="en-US"/>
+            </w:rPr>
+            <m:t>----[1</m:t>
+          </m:r>
+          <m:r>
+            <m:rPr>
+              <m:sty m:val="p"/>
+            </m:rPr>
+            <w:rPr>
+              <w:rFonts w:ascii="Cambria Math" w:eastAsiaTheme="minorEastAsia" w:hAnsi="Cambria Math" w:cs="Times New Roman"/>
+              <w:sz w:val="28"/>
+              <w:szCs w:val="28"/>
+              <w:lang w:val="en-US"/>
+            </w:rPr>
+            <m:t>4</m:t>
+          </m:r>
+          <m:r>
+            <m:rPr>
+              <m:sty m:val="p"/>
+            </m:rPr>
+            <w:rPr>
+              <w:rFonts w:ascii="Cambria Math" w:eastAsiaTheme="minorEastAsia" w:hAnsi="Cambria Math" w:cs="Times New Roman"/>
+              <w:sz w:val="28"/>
+              <w:szCs w:val="28"/>
+              <w:lang w:val="en-US"/>
+            </w:rPr>
+            <m:t>]</m:t>
+          </m:r>
+        </m:oMath>
+      </m:oMathPara>
+    </w:p>
+    <w:p>
+      <w:pPr>
+        <w:rPr>
+          <w:rFonts w:ascii="Times New Roman" w:eastAsiaTheme="minorEastAsia" w:hAnsi="Times New Roman" w:cs="Times New Roman"/>
+          <w:sz w:val="28"/>
+          <w:szCs w:val="28"/>
+          <w:lang w:val="en-US"/>
+        </w:rPr>
+      </w:pPr>
+    </w:p>
+    <w:p>
+      <w:pPr>
+        <w:rPr>
+          <w:rFonts w:ascii="Times New Roman" w:hAnsi="Times New Roman" w:cs="Times New Roman"/>
+          <w:sz w:val="28"/>
+          <w:szCs w:val="28"/>
+          <w:lang w:val="en-US"/>
+        </w:rPr>
+      </w:pPr>
+      <w:r>
+        <w:rPr>
+          <w:rFonts w:ascii="Times New Roman" w:hAnsi="Times New Roman" w:cs="Times New Roman"/>
+          <w:sz w:val="28"/>
+          <w:szCs w:val="28"/>
+          <w:lang w:val="en-US"/>
+        </w:rPr>
+        <w:t xml:space="preserve">Typically, </w:t>
+      </w:r>
+      <m:oMath>
+        <m:sSub>
+          <m:sSubPr>
+            <m:ctrlPr>
+              <w:rPr>
+                <w:rFonts w:ascii="Cambria Math" w:hAnsi="Cambria Math" w:cs="Times New Roman"/>
+                <w:i/>
+                <w:sz w:val="28"/>
+                <w:szCs w:val="28"/>
+                <w:lang w:val="en-US"/>
+              </w:rPr>
+            </m:ctrlPr>
+          </m:sSubPr>
+          <m:e>
+            <m:r>
+              <w:rPr>
+                <w:rFonts w:ascii="Cambria Math" w:hAnsi="Cambria Math" w:cs="Times New Roman"/>
+                <w:sz w:val="28"/>
+                <w:szCs w:val="28"/>
+                <w:lang w:val="en-US"/>
+              </w:rPr>
+              <m:t>g</m:t>
+            </m:r>
+          </m:e>
+          <m:sub>
+            <m:r>
+              <w:rPr>
+                <w:rFonts w:ascii="Cambria Math" w:hAnsi="Cambria Math" w:cs="Times New Roman"/>
+                <w:sz w:val="28"/>
+                <w:szCs w:val="28"/>
+                <w:lang w:val="en-US"/>
+              </w:rPr>
+              <m:t>2</m:t>
+            </m:r>
+          </m:sub>
+        </m:sSub>
+      </m:oMath>
+      <w:r>
+        <w:rPr>
+          <w:rFonts w:ascii="Times New Roman" w:hAnsi="Times New Roman" w:cs="Times New Roman"/>
+          <w:sz w:val="28"/>
+          <w:szCs w:val="28"/>
+          <w:lang w:val="en-US"/>
+        </w:rPr>
+        <w:t xml:space="preserve"> is a significantly modified form of </w:t>
+      </w:r>
+      <m:oMath>
+        <m:sSub>
+          <m:sSubPr>
+            <m:ctrlPr>
+              <w:rPr>
+                <w:rFonts w:ascii="Cambria Math" w:hAnsi="Cambria Math" w:cs="Times New Roman"/>
+                <w:i/>
+                <w:sz w:val="28"/>
+                <w:szCs w:val="28"/>
+                <w:lang w:val="en-US"/>
+              </w:rPr>
+            </m:ctrlPr>
+          </m:sSubPr>
+          <m:e>
+            <m:r>
+              <w:rPr>
+                <w:rFonts w:ascii="Cambria Math" w:hAnsi="Cambria Math" w:cs="Times New Roman"/>
+                <w:sz w:val="28"/>
+                <w:szCs w:val="28"/>
+                <w:lang w:val="en-US"/>
+              </w:rPr>
+              <m:t>g</m:t>
+            </m:r>
+          </m:e>
+          <m:sub>
+            <m:r>
+              <w:rPr>
+                <w:rFonts w:ascii="Cambria Math" w:hAnsi="Cambria Math" w:cs="Times New Roman"/>
+                <w:sz w:val="28"/>
+                <w:szCs w:val="28"/>
+                <w:lang w:val="en-US"/>
+              </w:rPr>
+              <m:t>1</m:t>
+            </m:r>
+          </m:sub>
+        </m:sSub>
+      </m:oMath>
+      <w:r>
+        <w:rPr>
+          <w:rFonts w:ascii="Times New Roman" w:hAnsi="Times New Roman" w:cs="Times New Roman"/>
+          <w:sz w:val="28"/>
+          <w:szCs w:val="28"/>
+          <w:lang w:val="en-US"/>
+        </w:rPr>
+        <w:t>.</w:t>
+      </w:r>
+      <w:r>
+        <w:rPr>
+          <w:rFonts w:ascii="Times New Roman" w:hAnsi="Times New Roman" w:cs="Times New Roman"/>
+          <w:sz w:val="28"/>
+          <w:szCs w:val="28"/>
+          <w:lang w:val="en-US"/>
+        </w:rPr>
+        <w:t xml:space="preserve"> </w:t>
+      </w:r>
+      <w:r>
+        <w:rPr>
+          <w:rFonts w:ascii="Times New Roman" w:hAnsi="Times New Roman" w:cs="Times New Roman"/>
+          <w:sz w:val="28"/>
+          <w:szCs w:val="28"/>
+          <w:lang w:val="en-US"/>
+        </w:rPr>
+        <w:t xml:space="preserve">Since this difference between the expected values could be </w:t>
+      </w:r>
+      <w:r>
+        <w:rPr>
+          <w:rFonts w:ascii="Times New Roman" w:hAnsi="Times New Roman" w:cs="Times New Roman"/>
+          <w:sz w:val="28"/>
+          <w:szCs w:val="28"/>
+          <w:lang w:val="en-US"/>
+        </w:rPr>
+        <w:t>exceedingly small</w:t>
+      </w:r>
+      <w:r>
+        <w:rPr>
+          <w:rFonts w:ascii="Times New Roman" w:hAnsi="Times New Roman" w:cs="Times New Roman"/>
+          <w:sz w:val="28"/>
+          <w:szCs w:val="28"/>
+          <w:lang w:val="en-US"/>
+        </w:rPr>
+        <w:t xml:space="preserve">, the sampling would need to calculate </w:t>
+      </w:r>
+      <m:oMath>
+        <m:sSub>
+          <m:sSubPr>
+            <m:ctrlPr>
+              <w:rPr>
+                <w:rFonts w:ascii="Cambria Math" w:hAnsi="Cambria Math" w:cs="Times New Roman"/>
+                <w:i/>
+                <w:sz w:val="28"/>
+                <w:szCs w:val="28"/>
+                <w:lang w:val="en-US"/>
+              </w:rPr>
+            </m:ctrlPr>
+          </m:sSubPr>
+          <m:e>
+            <m:r>
+              <w:rPr>
+                <w:rFonts w:ascii="Cambria Math" w:hAnsi="Cambria Math" w:cs="Times New Roman"/>
+                <w:sz w:val="28"/>
+                <w:szCs w:val="28"/>
+                <w:lang w:val="en-US"/>
+              </w:rPr>
+              <m:t>E[Y</m:t>
+            </m:r>
+          </m:e>
+          <m:sub>
+            <m:r>
+              <w:rPr>
+                <w:rFonts w:ascii="Cambria Math" w:hAnsi="Cambria Math" w:cs="Times New Roman"/>
+                <w:sz w:val="28"/>
+                <w:szCs w:val="28"/>
+                <w:lang w:val="en-US"/>
+              </w:rPr>
+              <m:t>1</m:t>
+            </m:r>
+          </m:sub>
+        </m:sSub>
+        <m:r>
+          <w:rPr>
+            <w:rFonts w:ascii="Cambria Math" w:hAnsi="Cambria Math" w:cs="Times New Roman"/>
+            <w:sz w:val="28"/>
+            <w:szCs w:val="28"/>
+            <w:lang w:val="en-US"/>
+          </w:rPr>
+          <m:t>]</m:t>
+        </m:r>
+      </m:oMath>
+      <w:r>
+        <w:rPr>
+          <w:rFonts w:ascii="Times New Roman" w:hAnsi="Times New Roman" w:cs="Times New Roman"/>
+          <w:sz w:val="28"/>
+          <w:szCs w:val="28"/>
+          <w:lang w:val="en-US"/>
+        </w:rPr>
+        <w:t xml:space="preserve"> and </w:t>
+      </w:r>
+      <m:oMath>
+        <m:sSub>
+          <m:sSubPr>
+            <m:ctrlPr>
+              <w:rPr>
+                <w:rFonts w:ascii="Cambria Math" w:hAnsi="Cambria Math" w:cs="Times New Roman"/>
+                <w:i/>
+                <w:sz w:val="28"/>
+                <w:szCs w:val="28"/>
+                <w:lang w:val="en-US"/>
+              </w:rPr>
+            </m:ctrlPr>
+          </m:sSubPr>
+          <m:e>
+            <m:r>
+              <w:rPr>
+                <w:rFonts w:ascii="Cambria Math" w:hAnsi="Cambria Math" w:cs="Times New Roman"/>
+                <w:sz w:val="28"/>
+                <w:szCs w:val="28"/>
+                <w:lang w:val="en-US"/>
+              </w:rPr>
+              <m:t>E[</m:t>
+            </m:r>
+            <m:r>
+              <w:rPr>
+                <w:rFonts w:ascii="Cambria Math" w:hAnsi="Cambria Math" w:cs="Times New Roman"/>
+                <w:sz w:val="28"/>
+                <w:szCs w:val="28"/>
+                <w:lang w:val="en-US"/>
+              </w:rPr>
+              <m:t>Y</m:t>
+            </m:r>
+          </m:e>
+          <m:sub>
+            <m:r>
+              <w:rPr>
+                <w:rFonts w:ascii="Cambria Math" w:hAnsi="Cambria Math" w:cs="Times New Roman"/>
+                <w:sz w:val="28"/>
+                <w:szCs w:val="28"/>
+                <w:lang w:val="en-US"/>
+              </w:rPr>
+              <m:t>2</m:t>
+            </m:r>
+          </m:sub>
+        </m:sSub>
+        <m:r>
+          <w:rPr>
+            <w:rFonts w:ascii="Cambria Math" w:hAnsi="Cambria Math" w:cs="Times New Roman"/>
+            <w:sz w:val="28"/>
+            <w:szCs w:val="28"/>
+            <w:lang w:val="en-US"/>
+          </w:rPr>
+          <m:t>]</m:t>
+        </m:r>
+      </m:oMath>
+      <w:r>
+        <w:rPr>
+          <w:rFonts w:ascii="Times New Roman" w:hAnsi="Times New Roman" w:cs="Times New Roman"/>
+          <w:sz w:val="28"/>
+          <w:szCs w:val="28"/>
+          <w:lang w:val="en-US"/>
+        </w:rPr>
+        <w:t xml:space="preserve"> to a high degree of accuracy, which would take a significant amount of computational time.</w:t>
+      </w:r>
+    </w:p>
+    <w:p>
+      <w:pPr>
+        <w:rPr>
+          <w:rFonts w:ascii="Times New Roman" w:hAnsi="Times New Roman" w:cs="Times New Roman"/>
+          <w:sz w:val="28"/>
+          <w:szCs w:val="28"/>
+          <w:lang w:val="en-US"/>
+        </w:rPr>
+      </w:pPr>
+      <w:r>
+        <w:rPr>
+          <w:rFonts w:ascii="Times New Roman" w:hAnsi="Times New Roman" w:cs="Times New Roman"/>
+          <w:sz w:val="28"/>
+          <w:szCs w:val="28"/>
+          <w:lang w:val="en-US"/>
+        </w:rPr>
+        <w:t>Nevertheless,</w:t>
+      </w:r>
+      <w:r>
+        <w:rPr>
+          <w:rFonts w:ascii="Times New Roman" w:hAnsi="Times New Roman" w:cs="Times New Roman"/>
+          <w:sz w:val="28"/>
+          <w:szCs w:val="28"/>
+          <w:lang w:val="en-US"/>
+        </w:rPr>
+        <w:t xml:space="preserve"> by</w:t>
+      </w:r>
+      <w:r>
+        <w:rPr>
+          <w:rFonts w:ascii="Times New Roman" w:hAnsi="Times New Roman" w:cs="Times New Roman"/>
+          <w:sz w:val="28"/>
+          <w:szCs w:val="28"/>
+          <w:lang w:val="en-US"/>
+        </w:rPr>
+        <w:t xml:space="preserve"> examining the random variable, correlated sampling can easily solve this problem.</w:t>
+      </w:r>
+    </w:p>
+    <w:p>
+      <w:pPr>
+        <w:rPr>
+          <w:rFonts w:ascii="Times New Roman" w:eastAsiaTheme="minorEastAsia" w:hAnsi="Times New Roman" w:cs="Times New Roman"/>
+          <w:sz w:val="28"/>
+          <w:szCs w:val="28"/>
+          <w:lang w:val="en-US"/>
+        </w:rPr>
+      </w:pPr>
+      <w:r>
+        <w:rPr>
+          <w:rFonts w:ascii="Times New Roman" w:hAnsi="Times New Roman" w:cs="Times New Roman"/>
+          <w:sz w:val="28"/>
+          <w:szCs w:val="28"/>
+          <w:lang w:val="en-US"/>
+        </w:rPr>
+        <w:t>Let</w:t>
+      </w:r>
+      <w:r>
+        <w:rPr>
+          <w:rFonts w:ascii="Times New Roman" w:hAnsi="Times New Roman" w:cs="Times New Roman"/>
+          <w:sz w:val="28"/>
+          <w:szCs w:val="28"/>
+          <w:lang w:val="en-US"/>
+        </w:rPr>
+        <w:t>,</w:t>
+      </w:r>
+      <w:r>
+        <w:rPr>
+          <w:rFonts w:ascii="Times New Roman" w:hAnsi="Times New Roman" w:cs="Times New Roman"/>
+          <w:sz w:val="28"/>
+          <w:szCs w:val="28"/>
+          <w:lang w:val="en-US"/>
+        </w:rPr>
+        <w:br/>
+      </w:r>
+      <m:oMathPara>
+        <m:oMath>
+          <m:r>
+            <w:rPr>
+              <w:rFonts w:ascii="Cambria Math" w:hAnsi="Cambria Math" w:cs="Times New Roman"/>
+              <w:sz w:val="28"/>
+              <w:szCs w:val="28"/>
+              <w:lang w:val="en-US"/>
+            </w:rPr>
+            <m:t>Z=</m:t>
+          </m:r>
+          <m:sSub>
+            <m:sSubPr>
+              <m:ctrlPr>
+                <w:rPr>
+                  <w:rFonts w:ascii="Cambria Math" w:hAnsi="Cambria Math" w:cs="Times New Roman"/>
+                  <w:i/>
+                  <w:sz w:val="28"/>
+                  <w:szCs w:val="28"/>
+                  <w:lang w:val="en-US"/>
+                </w:rPr>
+              </m:ctrlPr>
+            </m:sSubPr>
+            <m:e>
+              <m:r>
+                <w:rPr>
+                  <w:rFonts w:ascii="Cambria Math" w:hAnsi="Cambria Math" w:cs="Times New Roman"/>
+                  <w:sz w:val="28"/>
+                  <w:szCs w:val="28"/>
+                  <w:lang w:val="en-US"/>
+                </w:rPr>
+                <m:t>Y</m:t>
+              </m:r>
+            </m:e>
+            <m:sub>
+              <m:r>
+                <w:rPr>
+                  <w:rFonts w:ascii="Cambria Math" w:hAnsi="Cambria Math" w:cs="Times New Roman"/>
+                  <w:sz w:val="28"/>
+                  <w:szCs w:val="28"/>
+                  <w:lang w:val="en-US"/>
+                </w:rPr>
+                <m:t>1</m:t>
+              </m:r>
+            </m:sub>
+          </m:sSub>
+          <m:r>
+            <w:rPr>
+              <w:rFonts w:ascii="Cambria Math" w:hAnsi="Cambria Math" w:cs="Times New Roman"/>
+              <w:sz w:val="28"/>
+              <w:szCs w:val="28"/>
+              <w:lang w:val="en-US"/>
+            </w:rPr>
+            <m:t>-</m:t>
+          </m:r>
+          <m:sSub>
+            <m:sSubPr>
+              <m:ctrlPr>
+                <w:rPr>
+                  <w:rFonts w:ascii="Cambria Math" w:hAnsi="Cambria Math" w:cs="Times New Roman"/>
+                  <w:i/>
+                  <w:sz w:val="28"/>
+                  <w:szCs w:val="28"/>
+                  <w:lang w:val="en-US"/>
+                </w:rPr>
+              </m:ctrlPr>
+            </m:sSubPr>
+            <m:e>
+              <m:r>
+                <w:rPr>
+                  <w:rFonts w:ascii="Cambria Math" w:hAnsi="Cambria Math" w:cs="Times New Roman"/>
+                  <w:sz w:val="28"/>
+                  <w:szCs w:val="28"/>
+                  <w:lang w:val="en-US"/>
+                </w:rPr>
+                <m:t>Y</m:t>
+              </m:r>
+            </m:e>
+            <m:sub>
+              <m:r>
+                <w:rPr>
+                  <w:rFonts w:ascii="Cambria Math" w:hAnsi="Cambria Math" w:cs="Times New Roman"/>
+                  <w:sz w:val="28"/>
+                  <w:szCs w:val="28"/>
+                  <w:lang w:val="en-US"/>
+                </w:rPr>
+                <m:t>2</m:t>
+              </m:r>
+            </m:sub>
+          </m:sSub>
+          <m:r>
+            <w:rPr>
+              <w:rFonts w:ascii="Cambria Math" w:hAnsi="Cambria Math" w:cs="Times New Roman"/>
+              <w:sz w:val="28"/>
+              <w:szCs w:val="28"/>
+              <w:lang w:val="en-US"/>
+            </w:rPr>
+            <m:t>=</m:t>
+          </m:r>
+          <m:sSub>
+            <m:sSubPr>
+              <m:ctrlPr>
+                <w:rPr>
+                  <w:rFonts w:ascii="Cambria Math" w:hAnsi="Cambria Math" w:cs="Times New Roman"/>
+                  <w:i/>
+                  <w:sz w:val="28"/>
+                  <w:szCs w:val="28"/>
+                  <w:lang w:val="en-US"/>
+                </w:rPr>
+              </m:ctrlPr>
+            </m:sSubPr>
+            <m:e>
+              <m:r>
+                <w:rPr>
+                  <w:rFonts w:ascii="Cambria Math" w:hAnsi="Cambria Math" w:cs="Times New Roman"/>
+                  <w:sz w:val="28"/>
+                  <w:szCs w:val="28"/>
+                  <w:lang w:val="en-US"/>
+                </w:rPr>
+                <m:t>(</m:t>
+              </m:r>
+              <m:r>
+                <w:rPr>
+                  <w:rFonts w:ascii="Cambria Math" w:hAnsi="Cambria Math" w:cs="Times New Roman"/>
+                  <w:sz w:val="28"/>
+                  <w:szCs w:val="28"/>
+                  <w:lang w:val="en-US"/>
+                </w:rPr>
+                <m:t>g</m:t>
+              </m:r>
+            </m:e>
+            <m:sub>
+              <m:r>
+                <w:rPr>
+                  <w:rFonts w:ascii="Cambria Math" w:hAnsi="Cambria Math" w:cs="Times New Roman"/>
+                  <w:sz w:val="28"/>
+                  <w:szCs w:val="28"/>
+                  <w:lang w:val="en-US"/>
+                </w:rPr>
+                <m:t>1</m:t>
+              </m:r>
+            </m:sub>
+          </m:sSub>
+          <m:r>
+            <w:rPr>
+              <w:rFonts w:ascii="Cambria Math" w:hAnsi="Cambria Math" w:cs="Times New Roman"/>
+              <w:sz w:val="28"/>
+              <w:szCs w:val="28"/>
+              <w:lang w:val="en-US"/>
+            </w:rPr>
+            <m:t>-</m:t>
+          </m:r>
+          <m:sSub>
+            <m:sSubPr>
+              <m:ctrlPr>
+                <w:rPr>
+                  <w:rFonts w:ascii="Cambria Math" w:hAnsi="Cambria Math" w:cs="Times New Roman"/>
+                  <w:i/>
+                  <w:sz w:val="28"/>
+                  <w:szCs w:val="28"/>
+                  <w:lang w:val="en-US"/>
+                </w:rPr>
+              </m:ctrlPr>
+            </m:sSubPr>
+            <m:e>
+              <m:r>
+                <w:rPr>
+                  <w:rFonts w:ascii="Cambria Math" w:hAnsi="Cambria Math" w:cs="Times New Roman"/>
+                  <w:sz w:val="28"/>
+                  <w:szCs w:val="28"/>
+                  <w:lang w:val="en-US"/>
+                </w:rPr>
+                <m:t>g</m:t>
+              </m:r>
+            </m:e>
+            <m:sub>
+              <m:r>
+                <w:rPr>
+                  <w:rFonts w:ascii="Cambria Math" w:hAnsi="Cambria Math" w:cs="Times New Roman"/>
+                  <w:sz w:val="28"/>
+                  <w:szCs w:val="28"/>
+                  <w:lang w:val="en-US"/>
+                </w:rPr>
+                <m:t>2</m:t>
+              </m:r>
+            </m:sub>
+          </m:sSub>
+          <m:r>
+            <w:rPr>
+              <w:rFonts w:ascii="Cambria Math" w:hAnsi="Cambria Math" w:cs="Times New Roman"/>
+              <w:sz w:val="28"/>
+              <w:szCs w:val="28"/>
+              <w:lang w:val="en-US"/>
+            </w:rPr>
+            <m:t>)</m:t>
+          </m:r>
+          <m:r>
+            <w:rPr>
+              <w:rFonts w:ascii="Cambria Math" w:hAnsi="Cambria Math" w:cs="Times New Roman"/>
+              <w:sz w:val="28"/>
+              <w:szCs w:val="28"/>
+              <w:lang w:val="en-US"/>
+            </w:rPr>
+            <m:t>(X)</m:t>
+          </m:r>
+          <m:r>
+            <m:rPr>
+              <m:sty m:val="p"/>
+            </m:rPr>
+            <w:rPr>
+              <w:rFonts w:ascii="Cambria Math" w:eastAsiaTheme="minorEastAsia" w:hAnsi="Cambria Math" w:cs="Times New Roman"/>
+              <w:sz w:val="28"/>
+              <w:szCs w:val="28"/>
+              <w:lang w:val="en-US"/>
+            </w:rPr>
+            <m:t>----[1</m:t>
+          </m:r>
+          <m:r>
+            <m:rPr>
+              <m:sty m:val="p"/>
+            </m:rPr>
+            <w:rPr>
+              <w:rFonts w:ascii="Cambria Math" w:eastAsiaTheme="minorEastAsia" w:hAnsi="Cambria Math" w:cs="Times New Roman"/>
+              <w:sz w:val="28"/>
+              <w:szCs w:val="28"/>
+              <w:lang w:val="en-US"/>
+            </w:rPr>
+            <m:t>5</m:t>
+          </m:r>
+          <m:r>
+            <m:rPr>
+              <m:sty m:val="p"/>
+            </m:rPr>
+            <w:rPr>
+              <w:rFonts w:ascii="Cambria Math" w:eastAsiaTheme="minorEastAsia" w:hAnsi="Cambria Math" w:cs="Times New Roman"/>
+              <w:sz w:val="28"/>
+              <w:szCs w:val="28"/>
+              <w:lang w:val="en-US"/>
+            </w:rPr>
+            <m:t>]</m:t>
+          </m:r>
+        </m:oMath>
+      </m:oMathPara>
+    </w:p>
+    <w:p>
+      <w:pPr>
+        <w:rPr>
+          <w:rFonts w:ascii="Times New Roman" w:eastAsiaTheme="minorEastAsia" w:hAnsi="Times New Roman" w:cs="Times New Roman"/>
+          <w:sz w:val="28"/>
+          <w:szCs w:val="28"/>
+          <w:lang w:val="en-US"/>
+        </w:rPr>
+      </w:pPr>
+    </w:p>
+    <w:p>
+      <w:pPr>
+        <w:rPr>
+          <w:rFonts w:ascii="Times New Roman" w:eastAsiaTheme="minorEastAsia" w:hAnsi="Times New Roman" w:cs="Times New Roman"/>
+          <w:sz w:val="28"/>
+          <w:szCs w:val="28"/>
+          <w:lang w:val="en-US"/>
+        </w:rPr>
+      </w:pPr>
+      <w:r>
+        <w:rPr>
+          <w:rFonts w:ascii="Times New Roman" w:hAnsi="Times New Roman" w:cs="Times New Roman"/>
+          <w:sz w:val="28"/>
+          <w:szCs w:val="28"/>
+          <w:lang w:val="en-US"/>
+        </w:rPr>
+        <w:t xml:space="preserve">Variance of </w:t>
+      </w:r>
+      <m:oMath>
+        <m:r>
+          <w:rPr>
+            <w:rFonts w:ascii="Cambria Math" w:hAnsi="Cambria Math" w:cs="Times New Roman"/>
+            <w:sz w:val="28"/>
+            <w:szCs w:val="28"/>
+            <w:lang w:val="en-US"/>
+          </w:rPr>
+          <m:t>Z</m:t>
+        </m:r>
+      </m:oMath>
+      <w:r>
+        <w:rPr>
+          <w:rFonts w:ascii="Times New Roman" w:eastAsiaTheme="minorEastAsia" w:hAnsi="Times New Roman" w:cs="Times New Roman"/>
+          <w:sz w:val="28"/>
+          <w:szCs w:val="28"/>
+          <w:lang w:val="en-US"/>
+        </w:rPr>
+        <w:t xml:space="preserve"> is</w:t>
+      </w:r>
+    </w:p>
+    <w:p>
+      <w:pPr>
+        <w:rPr>
+          <w:rFonts w:ascii="Times New Roman" w:eastAsiaTheme="minorEastAsia" w:hAnsi="Times New Roman" w:cs="Times New Roman"/>
+          <w:sz w:val="28"/>
+          <w:szCs w:val="28"/>
+          <w:lang w:val="en-US"/>
+        </w:rPr>
+      </w:pPr>
+      <m:oMathPara>
+        <m:oMath>
+          <m:r>
+            <w:rPr>
+              <w:rFonts w:ascii="Cambria Math" w:hAnsi="Cambria Math" w:cs="Times New Roman"/>
+              <w:sz w:val="28"/>
+              <w:szCs w:val="28"/>
+              <w:lang w:val="en-US"/>
+            </w:rPr>
+            <m:t>Var[</m:t>
+          </m:r>
+          <m:r>
+            <w:rPr>
+              <w:rFonts w:ascii="Cambria Math" w:hAnsi="Cambria Math" w:cs="Times New Roman"/>
+              <w:sz w:val="28"/>
+              <w:szCs w:val="28"/>
+              <w:lang w:val="en-US"/>
+            </w:rPr>
+            <m:t>Z</m:t>
+          </m:r>
+          <m:r>
+            <w:rPr>
+              <w:rFonts w:ascii="Cambria Math" w:hAnsi="Cambria Math" w:cs="Times New Roman"/>
+              <w:sz w:val="28"/>
+              <w:szCs w:val="28"/>
+              <w:lang w:val="en-US"/>
+            </w:rPr>
+            <m:t>]</m:t>
+          </m:r>
+          <m:r>
+            <w:rPr>
+              <w:rFonts w:ascii="Cambria Math" w:hAnsi="Cambria Math" w:cs="Times New Roman"/>
+              <w:sz w:val="28"/>
+              <w:szCs w:val="28"/>
+              <w:lang w:val="en-US"/>
+            </w:rPr>
+            <m:t>=</m:t>
+          </m:r>
+          <m:sSub>
+            <m:sSubPr>
+              <m:ctrlPr>
+                <w:rPr>
+                  <w:rFonts w:ascii="Cambria Math" w:hAnsi="Cambria Math" w:cs="Times New Roman"/>
+                  <w:i/>
+                  <w:sz w:val="28"/>
+                  <w:szCs w:val="28"/>
+                  <w:lang w:val="en-US"/>
+                </w:rPr>
+              </m:ctrlPr>
+            </m:sSubPr>
+            <m:e>
+              <m:r>
+                <w:rPr>
+                  <w:rFonts w:ascii="Cambria Math" w:hAnsi="Cambria Math" w:cs="Times New Roman"/>
+                  <w:sz w:val="28"/>
+                  <w:szCs w:val="28"/>
+                  <w:lang w:val="en-US"/>
+                </w:rPr>
+                <m:t>Var[</m:t>
+              </m:r>
+              <m:r>
+                <w:rPr>
+                  <w:rFonts w:ascii="Cambria Math" w:hAnsi="Cambria Math" w:cs="Times New Roman"/>
+                  <w:sz w:val="28"/>
+                  <w:szCs w:val="28"/>
+                  <w:lang w:val="en-US"/>
+                </w:rPr>
+                <m:t>Y</m:t>
+              </m:r>
+            </m:e>
+            <m:sub>
+              <m:r>
+                <w:rPr>
+                  <w:rFonts w:ascii="Cambria Math" w:hAnsi="Cambria Math" w:cs="Times New Roman"/>
+                  <w:sz w:val="28"/>
+                  <w:szCs w:val="28"/>
+                  <w:lang w:val="en-US"/>
+                </w:rPr>
+                <m:t>1</m:t>
+              </m:r>
+            </m:sub>
+          </m:sSub>
+          <m:r>
+            <w:rPr>
+              <w:rFonts w:ascii="Cambria Math" w:hAnsi="Cambria Math" w:cs="Times New Roman"/>
+              <w:sz w:val="28"/>
+              <w:szCs w:val="28"/>
+              <w:lang w:val="en-US"/>
+            </w:rPr>
+            <m:t>]</m:t>
+          </m:r>
+          <m:r>
+            <w:rPr>
+              <w:rFonts w:ascii="Cambria Math" w:hAnsi="Cambria Math" w:cs="Times New Roman"/>
+              <w:sz w:val="28"/>
+              <w:szCs w:val="28"/>
+              <w:lang w:val="en-US"/>
+            </w:rPr>
+            <m:t>-</m:t>
+          </m:r>
+          <m:r>
+            <w:rPr>
+              <w:rFonts w:ascii="Cambria Math" w:hAnsi="Cambria Math" w:cs="Times New Roman"/>
+              <w:sz w:val="28"/>
+              <w:szCs w:val="28"/>
+              <w:lang w:val="en-US"/>
+            </w:rPr>
+            <m:t>Var[</m:t>
+          </m:r>
+          <m:sSub>
+            <m:sSubPr>
+              <m:ctrlPr>
+                <w:rPr>
+                  <w:rFonts w:ascii="Cambria Math" w:hAnsi="Cambria Math" w:cs="Times New Roman"/>
+                  <w:i/>
+                  <w:sz w:val="28"/>
+                  <w:szCs w:val="28"/>
+                  <w:lang w:val="en-US"/>
+                </w:rPr>
+              </m:ctrlPr>
+            </m:sSubPr>
+            <m:e>
+              <m:r>
+                <w:rPr>
+                  <w:rFonts w:ascii="Cambria Math" w:hAnsi="Cambria Math" w:cs="Times New Roman"/>
+                  <w:sz w:val="28"/>
+                  <w:szCs w:val="28"/>
+                  <w:lang w:val="en-US"/>
+                </w:rPr>
+                <m:t>Y</m:t>
+              </m:r>
+            </m:e>
+            <m:sub>
+              <m:r>
+                <w:rPr>
+                  <w:rFonts w:ascii="Cambria Math" w:hAnsi="Cambria Math" w:cs="Times New Roman"/>
+                  <w:sz w:val="28"/>
+                  <w:szCs w:val="28"/>
+                  <w:lang w:val="en-US"/>
+                </w:rPr>
+                <m:t>2</m:t>
+              </m:r>
+            </m:sub>
+          </m:sSub>
+          <m:r>
+            <w:rPr>
+              <w:rFonts w:ascii="Cambria Math" w:hAnsi="Cambria Math" w:cs="Times New Roman"/>
+              <w:sz w:val="28"/>
+              <w:szCs w:val="28"/>
+              <w:lang w:val="en-US"/>
+            </w:rPr>
+            <m:t>]</m:t>
+          </m:r>
+          <m:r>
+            <w:rPr>
+              <w:rFonts w:ascii="Cambria Math" w:eastAsiaTheme="minorEastAsia" w:hAnsi="Cambria Math" w:cs="Times New Roman"/>
+              <w:sz w:val="28"/>
+              <w:szCs w:val="28"/>
+              <w:lang w:val="en-US"/>
+            </w:rPr>
+            <m:t>-2Cov[</m:t>
+          </m:r>
+          <m:sSub>
+            <m:sSubPr>
+              <m:ctrlPr>
+                <w:rPr>
+                  <w:rFonts w:ascii="Cambria Math" w:hAnsi="Cambria Math" w:cs="Times New Roman"/>
+                  <w:i/>
+                  <w:sz w:val="28"/>
+                  <w:szCs w:val="28"/>
+                  <w:lang w:val="en-US"/>
+                </w:rPr>
+              </m:ctrlPr>
+            </m:sSubPr>
+            <m:e>
+              <m:r>
+                <w:rPr>
+                  <w:rFonts w:ascii="Cambria Math" w:hAnsi="Cambria Math" w:cs="Times New Roman"/>
+                  <w:sz w:val="28"/>
+                  <w:szCs w:val="28"/>
+                  <w:lang w:val="en-US"/>
+                </w:rPr>
+                <m:t>Y</m:t>
+              </m:r>
+            </m:e>
+            <m:sub>
+              <m:r>
+                <w:rPr>
+                  <w:rFonts w:ascii="Cambria Math" w:hAnsi="Cambria Math" w:cs="Times New Roman"/>
+                  <w:sz w:val="28"/>
+                  <w:szCs w:val="28"/>
+                  <w:lang w:val="en-US"/>
+                </w:rPr>
+                <m:t>1</m:t>
+              </m:r>
+            </m:sub>
+          </m:sSub>
+          <m:r>
+            <w:rPr>
+              <w:rFonts w:ascii="Cambria Math" w:eastAsiaTheme="minorEastAsia" w:hAnsi="Cambria Math" w:cs="Times New Roman"/>
+              <w:sz w:val="28"/>
+              <w:szCs w:val="28"/>
+              <w:lang w:val="en-US"/>
+            </w:rPr>
+            <m:t>,</m:t>
+          </m:r>
+          <m:sSub>
+            <m:sSubPr>
+              <m:ctrlPr>
+                <w:rPr>
+                  <w:rFonts w:ascii="Cambria Math" w:hAnsi="Cambria Math" w:cs="Times New Roman"/>
+                  <w:i/>
+                  <w:sz w:val="28"/>
+                  <w:szCs w:val="28"/>
+                  <w:lang w:val="en-US"/>
+                </w:rPr>
+              </m:ctrlPr>
+            </m:sSubPr>
+            <m:e>
+              <m:r>
+                <w:rPr>
+                  <w:rFonts w:ascii="Cambria Math" w:hAnsi="Cambria Math" w:cs="Times New Roman"/>
+                  <w:sz w:val="28"/>
+                  <w:szCs w:val="28"/>
+                  <w:lang w:val="en-US"/>
+                </w:rPr>
+                <m:t>Y</m:t>
+              </m:r>
+            </m:e>
+            <m:sub>
+              <m:r>
+                <w:rPr>
+                  <w:rFonts w:ascii="Cambria Math" w:hAnsi="Cambria Math" w:cs="Times New Roman"/>
+                  <w:sz w:val="28"/>
+                  <w:szCs w:val="28"/>
+                  <w:lang w:val="en-US"/>
+                </w:rPr>
+                <m:t>2</m:t>
+              </m:r>
+            </m:sub>
+          </m:sSub>
+          <m:r>
+            <w:rPr>
+              <w:rFonts w:ascii="Cambria Math" w:eastAsiaTheme="minorEastAsia" w:hAnsi="Cambria Math" w:cs="Times New Roman"/>
+              <w:sz w:val="28"/>
+              <w:szCs w:val="28"/>
+              <w:lang w:val="en-US"/>
+            </w:rPr>
+            <m:t>]</m:t>
+          </m:r>
+          <m:r>
+            <w:rPr>
+              <w:rFonts w:ascii="Cambria Math" w:eastAsiaTheme="minorEastAsia" w:hAnsi="Cambria Math" w:cs="Times New Roman"/>
+              <w:sz w:val="28"/>
+              <w:szCs w:val="28"/>
+              <w:lang w:val="en-US"/>
+            </w:rPr>
+            <m:t>.</m:t>
+          </m:r>
+          <m:r>
+            <m:rPr>
+              <m:sty m:val="p"/>
+            </m:rPr>
+            <w:rPr>
+              <w:rFonts w:ascii="Cambria Math" w:eastAsiaTheme="minorEastAsia" w:hAnsi="Cambria Math" w:cs="Times New Roman"/>
+              <w:sz w:val="28"/>
+              <w:szCs w:val="28"/>
+              <w:lang w:val="en-US"/>
+            </w:rPr>
+            <m:t>----[1</m:t>
+          </m:r>
+          <m:r>
+            <m:rPr>
+              <m:sty m:val="p"/>
+            </m:rPr>
+            <w:rPr>
+              <w:rFonts w:ascii="Cambria Math" w:eastAsiaTheme="minorEastAsia" w:hAnsi="Cambria Math" w:cs="Times New Roman"/>
+              <w:sz w:val="28"/>
+              <w:szCs w:val="28"/>
+              <w:lang w:val="en-US"/>
+            </w:rPr>
+            <m:t>6</m:t>
+          </m:r>
+          <m:r>
+            <m:rPr>
+              <m:sty m:val="p"/>
+            </m:rPr>
+            <w:rPr>
+              <w:rFonts w:ascii="Cambria Math" w:eastAsiaTheme="minorEastAsia" w:hAnsi="Cambria Math" w:cs="Times New Roman"/>
+              <w:sz w:val="28"/>
+              <w:szCs w:val="28"/>
+              <w:lang w:val="en-US"/>
+            </w:rPr>
+            <m:t>]</m:t>
+          </m:r>
+        </m:oMath>
+      </m:oMathPara>
+    </w:p>
+    <w:p>
+      <w:pPr>
+        <w:rPr>
+          <w:rFonts w:ascii="Times New Roman" w:eastAsiaTheme="minorEastAsia" w:hAnsi="Times New Roman" w:cs="Times New Roman"/>
+          <w:sz w:val="28"/>
+          <w:szCs w:val="28"/>
+          <w:lang w:val="en-US"/>
+        </w:rPr>
+      </w:pPr>
+    </w:p>
+    <w:p>
+      <w:pPr>
+        <w:rPr>
+          <w:rFonts w:ascii="Times New Roman" w:eastAsiaTheme="minorEastAsia" w:hAnsi="Times New Roman" w:cs="Times New Roman"/>
+          <w:sz w:val="28"/>
+          <w:szCs w:val="28"/>
+          <w:lang w:val="en-US"/>
+        </w:rPr>
+      </w:pPr>
+    </w:p>
+    <w:p>
+      <w:pPr>
+        <w:rPr>
+          <w:rFonts w:ascii="Times New Roman" w:eastAsiaTheme="minorEastAsia" w:hAnsi="Times New Roman" w:cs="Times New Roman"/>
+          <w:sz w:val="28"/>
+          <w:szCs w:val="28"/>
+          <w:lang w:val="en-US"/>
+        </w:rPr>
+      </w:pPr>
+    </w:p>
+    <w:p>
+      <w:pPr>
+        <w:rPr>
+          <w:rFonts w:ascii="Times New Roman" w:eastAsiaTheme="minorEastAsia" w:hAnsi="Times New Roman" w:cs="Times New Roman"/>
+          <w:sz w:val="28"/>
+          <w:szCs w:val="28"/>
+          <w:lang w:val="en-US"/>
+        </w:rPr>
+      </w:pPr>
+    </w:p>
+    <w:p>
+      <w:pPr>
+        <w:rPr>
+          <w:rFonts w:ascii="Times New Roman" w:eastAsiaTheme="minorEastAsia" w:hAnsi="Times New Roman" w:cs="Times New Roman"/>
+          <w:sz w:val="28"/>
+          <w:szCs w:val="28"/>
+          <w:lang w:val="en-US"/>
+        </w:rPr>
+      </w:pPr>
+      <w:r>
+        <w:rPr>
+          <w:rFonts w:ascii="Times New Roman" w:eastAsiaTheme="minorEastAsia" w:hAnsi="Times New Roman" w:cs="Times New Roman"/>
+          <w:sz w:val="28"/>
+          <w:szCs w:val="28"/>
+          <w:lang w:val="en-US"/>
+        </w:rPr>
+        <w:lastRenderedPageBreak/>
+        <w:t>W</w:t>
+      </w:r>
+      <w:r>
+        <w:rPr>
+          <w:rFonts w:ascii="Times New Roman" w:eastAsiaTheme="minorEastAsia" w:hAnsi="Times New Roman" w:cs="Times New Roman"/>
+          <w:sz w:val="28"/>
+          <w:szCs w:val="28"/>
+          <w:lang w:val="en-US"/>
+        </w:rPr>
+        <w:t>here</w:t>
+      </w:r>
+      <w:r>
+        <w:rPr>
+          <w:rFonts w:ascii="Times New Roman" w:eastAsiaTheme="minorEastAsia" w:hAnsi="Times New Roman" w:cs="Times New Roman"/>
+          <w:sz w:val="28"/>
+          <w:szCs w:val="28"/>
+          <w:lang w:val="en-US"/>
+        </w:rPr>
+        <w:t xml:space="preserve"> covariance of </w:t>
+      </w:r>
+      <m:oMath>
+        <m:sSub>
+          <m:sSubPr>
+            <m:ctrlPr>
+              <w:rPr>
+                <w:rFonts w:ascii="Cambria Math" w:hAnsi="Cambria Math" w:cs="Times New Roman"/>
+                <w:i/>
+                <w:sz w:val="28"/>
+                <w:szCs w:val="28"/>
+                <w:lang w:val="en-US"/>
+              </w:rPr>
+            </m:ctrlPr>
+          </m:sSubPr>
+          <m:e>
+            <m:r>
+              <w:rPr>
+                <w:rFonts w:ascii="Cambria Math" w:hAnsi="Cambria Math" w:cs="Times New Roman"/>
+                <w:sz w:val="28"/>
+                <w:szCs w:val="28"/>
+                <w:lang w:val="en-US"/>
+              </w:rPr>
+              <m:t>Y</m:t>
+            </m:r>
+          </m:e>
+          <m:sub>
+            <m:r>
+              <w:rPr>
+                <w:rFonts w:ascii="Cambria Math" w:hAnsi="Cambria Math" w:cs="Times New Roman"/>
+                <w:sz w:val="28"/>
+                <w:szCs w:val="28"/>
+                <w:lang w:val="en-US"/>
+              </w:rPr>
+              <m:t>1</m:t>
+            </m:r>
+          </m:sub>
+        </m:sSub>
+      </m:oMath>
+      <w:r>
+        <w:rPr>
+          <w:rFonts w:ascii="Times New Roman" w:eastAsiaTheme="minorEastAsia" w:hAnsi="Times New Roman" w:cs="Times New Roman"/>
+          <w:sz w:val="28"/>
+          <w:szCs w:val="28"/>
+          <w:lang w:val="en-US"/>
+        </w:rPr>
+        <w:t xml:space="preserve">and </w:t>
+      </w:r>
+      <m:oMath>
+        <m:sSub>
+          <m:sSubPr>
+            <m:ctrlPr>
+              <w:rPr>
+                <w:rFonts w:ascii="Cambria Math" w:hAnsi="Cambria Math" w:cs="Times New Roman"/>
+                <w:i/>
+                <w:sz w:val="28"/>
+                <w:szCs w:val="28"/>
+                <w:lang w:val="en-US"/>
+              </w:rPr>
+            </m:ctrlPr>
+          </m:sSubPr>
+          <m:e>
+            <m:r>
+              <w:rPr>
+                <w:rFonts w:ascii="Cambria Math" w:hAnsi="Cambria Math" w:cs="Times New Roman"/>
+                <w:sz w:val="28"/>
+                <w:szCs w:val="28"/>
+                <w:lang w:val="en-US"/>
+              </w:rPr>
+              <m:t>Y</m:t>
+            </m:r>
+          </m:e>
+          <m:sub>
+            <m:r>
+              <w:rPr>
+                <w:rFonts w:ascii="Cambria Math" w:hAnsi="Cambria Math" w:cs="Times New Roman"/>
+                <w:sz w:val="28"/>
+                <w:szCs w:val="28"/>
+                <w:lang w:val="en-US"/>
+              </w:rPr>
+              <m:t>2</m:t>
+            </m:r>
+          </m:sub>
+        </m:sSub>
+      </m:oMath>
+      <w:r>
+        <w:rPr>
+          <w:rFonts w:ascii="Times New Roman" w:eastAsiaTheme="minorEastAsia" w:hAnsi="Times New Roman" w:cs="Times New Roman"/>
+          <w:sz w:val="28"/>
+          <w:szCs w:val="28"/>
+          <w:lang w:val="en-US"/>
+        </w:rPr>
+        <w:t>,</w:t>
+      </w:r>
+      <w:r>
+        <w:rPr>
+          <w:rFonts w:ascii="Times New Roman" w:eastAsiaTheme="minorEastAsia" w:hAnsi="Times New Roman" w:cs="Times New Roman"/>
+          <w:sz w:val="28"/>
+          <w:szCs w:val="28"/>
+          <w:lang w:val="en-US"/>
+        </w:rPr>
+        <w:br/>
+      </w:r>
+      <m:oMathPara>
+        <m:oMath>
+          <m:r>
+            <w:rPr>
+              <w:rFonts w:ascii="Cambria Math" w:eastAsiaTheme="minorEastAsia" w:hAnsi="Cambria Math" w:cs="Times New Roman"/>
+              <w:sz w:val="28"/>
+              <w:szCs w:val="28"/>
+              <w:lang w:val="en-US"/>
+            </w:rPr>
+            <m:t>Cov</m:t>
+          </m:r>
+          <m:d>
+            <m:dPr>
+              <m:begChr m:val="["/>
+              <m:endChr m:val="]"/>
+              <m:ctrlPr>
+                <w:rPr>
+                  <w:rFonts w:ascii="Cambria Math" w:eastAsiaTheme="minorEastAsia" w:hAnsi="Cambria Math" w:cs="Times New Roman"/>
+                  <w:i/>
+                  <w:sz w:val="28"/>
+                  <w:szCs w:val="28"/>
+                  <w:lang w:val="en-US"/>
+                </w:rPr>
+              </m:ctrlPr>
+            </m:dPr>
+            <m:e>
+              <m:sSub>
+                <m:sSubPr>
+                  <m:ctrlPr>
+                    <w:rPr>
+                      <w:rFonts w:ascii="Cambria Math" w:hAnsi="Cambria Math" w:cs="Times New Roman"/>
+                      <w:i/>
+                      <w:sz w:val="28"/>
+                      <w:szCs w:val="28"/>
+                      <w:lang w:val="en-US"/>
+                    </w:rPr>
+                  </m:ctrlPr>
+                </m:sSubPr>
+                <m:e>
+                  <m:r>
+                    <w:rPr>
+                      <w:rFonts w:ascii="Cambria Math" w:hAnsi="Cambria Math" w:cs="Times New Roman"/>
+                      <w:sz w:val="28"/>
+                      <w:szCs w:val="28"/>
+                      <w:lang w:val="en-US"/>
+                    </w:rPr>
+                    <m:t>Y</m:t>
+                  </m:r>
+                </m:e>
+                <m:sub>
+                  <m:r>
+                    <w:rPr>
+                      <w:rFonts w:ascii="Cambria Math" w:hAnsi="Cambria Math" w:cs="Times New Roman"/>
+                      <w:sz w:val="28"/>
+                      <w:szCs w:val="28"/>
+                      <w:lang w:val="en-US"/>
+                    </w:rPr>
+                    <m:t>1</m:t>
+                  </m:r>
+                </m:sub>
+              </m:sSub>
+              <m:r>
+                <w:rPr>
+                  <w:rFonts w:ascii="Cambria Math" w:eastAsiaTheme="minorEastAsia" w:hAnsi="Cambria Math" w:cs="Times New Roman"/>
+                  <w:sz w:val="28"/>
+                  <w:szCs w:val="28"/>
+                  <w:lang w:val="en-US"/>
+                </w:rPr>
+                <m:t>,</m:t>
+              </m:r>
+              <m:sSub>
+                <m:sSubPr>
+                  <m:ctrlPr>
+                    <w:rPr>
+                      <w:rFonts w:ascii="Cambria Math" w:hAnsi="Cambria Math" w:cs="Times New Roman"/>
+                      <w:i/>
+                      <w:sz w:val="28"/>
+                      <w:szCs w:val="28"/>
+                      <w:lang w:val="en-US"/>
+                    </w:rPr>
+                  </m:ctrlPr>
+                </m:sSubPr>
+                <m:e>
+                  <m:r>
+                    <w:rPr>
+                      <w:rFonts w:ascii="Cambria Math" w:hAnsi="Cambria Math" w:cs="Times New Roman"/>
+                      <w:sz w:val="28"/>
+                      <w:szCs w:val="28"/>
+                      <w:lang w:val="en-US"/>
+                    </w:rPr>
+                    <m:t>Y</m:t>
+                  </m:r>
+                </m:e>
+                <m:sub>
+                  <m:r>
+                    <w:rPr>
+                      <w:rFonts w:ascii="Cambria Math" w:hAnsi="Cambria Math" w:cs="Times New Roman"/>
+                      <w:sz w:val="28"/>
+                      <w:szCs w:val="28"/>
+                      <w:lang w:val="en-US"/>
+                    </w:rPr>
+                    <m:t>2</m:t>
+                  </m:r>
+                </m:sub>
+              </m:sSub>
+            </m:e>
+          </m:d>
+          <m:r>
+            <w:rPr>
+              <w:rFonts w:ascii="Cambria Math" w:eastAsiaTheme="minorEastAsia" w:hAnsi="Cambria Math" w:cs="Times New Roman"/>
+              <w:sz w:val="28"/>
+              <w:szCs w:val="28"/>
+              <w:lang w:val="en-US"/>
+            </w:rPr>
+            <m:t>=</m:t>
+          </m:r>
+          <m:sSub>
+            <m:sSubPr>
+              <m:ctrlPr>
+                <w:rPr>
+                  <w:rFonts w:ascii="Cambria Math" w:hAnsi="Cambria Math" w:cs="Times New Roman"/>
+                  <w:i/>
+                  <w:sz w:val="28"/>
+                  <w:szCs w:val="28"/>
+                  <w:lang w:val="en-US"/>
+                </w:rPr>
+              </m:ctrlPr>
+            </m:sSubPr>
+            <m:e>
+              <m:r>
+                <w:rPr>
+                  <w:rFonts w:ascii="Cambria Math" w:hAnsi="Cambria Math" w:cs="Times New Roman"/>
+                  <w:sz w:val="28"/>
+                  <w:szCs w:val="28"/>
+                  <w:lang w:val="en-US"/>
+                </w:rPr>
+                <m:t>E[</m:t>
+              </m:r>
+              <m:r>
+                <w:rPr>
+                  <w:rFonts w:ascii="Cambria Math" w:hAnsi="Cambria Math" w:cs="Times New Roman"/>
+                  <w:sz w:val="28"/>
+                  <w:szCs w:val="28"/>
+                  <w:lang w:val="en-US"/>
+                </w:rPr>
+                <m:t>(</m:t>
+              </m:r>
+              <m:r>
+                <w:rPr>
+                  <w:rFonts w:ascii="Cambria Math" w:hAnsi="Cambria Math" w:cs="Times New Roman"/>
+                  <w:sz w:val="28"/>
+                  <w:szCs w:val="28"/>
+                  <w:lang w:val="en-US"/>
+                </w:rPr>
+                <m:t>Y</m:t>
+              </m:r>
+            </m:e>
+            <m:sub>
+              <m:r>
+                <w:rPr>
+                  <w:rFonts w:ascii="Cambria Math" w:hAnsi="Cambria Math" w:cs="Times New Roman"/>
+                  <w:sz w:val="28"/>
+                  <w:szCs w:val="28"/>
+                  <w:lang w:val="en-US"/>
+                </w:rPr>
+                <m:t>1</m:t>
+              </m:r>
+            </m:sub>
+          </m:sSub>
+          <m:r>
+            <w:rPr>
+              <w:rFonts w:ascii="Cambria Math" w:hAnsi="Cambria Math" w:cs="Times New Roman"/>
+              <w:sz w:val="28"/>
+              <w:szCs w:val="28"/>
+              <w:lang w:val="en-US"/>
+            </w:rPr>
+            <m:t>-E[</m:t>
+          </m:r>
+          <m:sSub>
+            <m:sSubPr>
+              <m:ctrlPr>
+                <w:rPr>
+                  <w:rFonts w:ascii="Cambria Math" w:hAnsi="Cambria Math" w:cs="Times New Roman"/>
+                  <w:i/>
+                  <w:sz w:val="28"/>
+                  <w:szCs w:val="28"/>
+                  <w:lang w:val="en-US"/>
+                </w:rPr>
+              </m:ctrlPr>
+            </m:sSubPr>
+            <m:e>
+              <m:r>
+                <w:rPr>
+                  <w:rFonts w:ascii="Cambria Math" w:hAnsi="Cambria Math" w:cs="Times New Roman"/>
+                  <w:sz w:val="28"/>
+                  <w:szCs w:val="28"/>
+                  <w:lang w:val="en-US"/>
+                </w:rPr>
+                <m:t>Y</m:t>
+              </m:r>
+            </m:e>
+            <m:sub>
+              <m:r>
+                <w:rPr>
+                  <w:rFonts w:ascii="Cambria Math" w:hAnsi="Cambria Math" w:cs="Times New Roman"/>
+                  <w:sz w:val="28"/>
+                  <w:szCs w:val="28"/>
+                  <w:lang w:val="en-US"/>
+                </w:rPr>
+                <m:t>1</m:t>
+              </m:r>
+            </m:sub>
+          </m:sSub>
+          <m:r>
+            <w:rPr>
+              <w:rFonts w:ascii="Cambria Math" w:hAnsi="Cambria Math" w:cs="Times New Roman"/>
+              <w:sz w:val="28"/>
+              <w:szCs w:val="28"/>
+              <w:lang w:val="en-US"/>
+            </w:rPr>
+            <m:t>]</m:t>
+          </m:r>
+          <m:r>
+            <w:rPr>
+              <w:rFonts w:ascii="Cambria Math" w:hAnsi="Cambria Math" w:cs="Times New Roman"/>
+              <w:sz w:val="28"/>
+              <w:szCs w:val="28"/>
+              <w:lang w:val="en-US"/>
+            </w:rPr>
+            <m:t>)</m:t>
+          </m:r>
+          <m:sSub>
+            <m:sSubPr>
+              <m:ctrlPr>
+                <w:rPr>
+                  <w:rFonts w:ascii="Cambria Math" w:hAnsi="Cambria Math" w:cs="Times New Roman"/>
+                  <w:i/>
+                  <w:sz w:val="28"/>
+                  <w:szCs w:val="28"/>
+                  <w:lang w:val="en-US"/>
+                </w:rPr>
+              </m:ctrlPr>
+            </m:sSubPr>
+            <m:e>
+              <m:r>
+                <w:rPr>
+                  <w:rFonts w:ascii="Cambria Math" w:hAnsi="Cambria Math" w:cs="Times New Roman"/>
+                  <w:sz w:val="28"/>
+                  <w:szCs w:val="28"/>
+                  <w:lang w:val="en-US"/>
+                </w:rPr>
+                <m:t>(</m:t>
+              </m:r>
+              <m:r>
+                <w:rPr>
+                  <w:rFonts w:ascii="Cambria Math" w:hAnsi="Cambria Math" w:cs="Times New Roman"/>
+                  <w:sz w:val="28"/>
+                  <w:szCs w:val="28"/>
+                  <w:lang w:val="en-US"/>
+                </w:rPr>
+                <m:t>Y</m:t>
+              </m:r>
+            </m:e>
+            <m:sub>
+              <m:r>
+                <w:rPr>
+                  <w:rFonts w:ascii="Cambria Math" w:hAnsi="Cambria Math" w:cs="Times New Roman"/>
+                  <w:sz w:val="28"/>
+                  <w:szCs w:val="28"/>
+                  <w:lang w:val="en-US"/>
+                </w:rPr>
+                <m:t>1</m:t>
+              </m:r>
+            </m:sub>
+          </m:sSub>
+          <m:r>
+            <w:rPr>
+              <w:rFonts w:ascii="Cambria Math" w:hAnsi="Cambria Math" w:cs="Times New Roman"/>
+              <w:sz w:val="28"/>
+              <w:szCs w:val="28"/>
+              <w:lang w:val="en-US"/>
+            </w:rPr>
+            <m:t>-E[</m:t>
+          </m:r>
+          <m:sSub>
+            <m:sSubPr>
+              <m:ctrlPr>
+                <w:rPr>
+                  <w:rFonts w:ascii="Cambria Math" w:hAnsi="Cambria Math" w:cs="Times New Roman"/>
+                  <w:i/>
+                  <w:sz w:val="28"/>
+                  <w:szCs w:val="28"/>
+                  <w:lang w:val="en-US"/>
+                </w:rPr>
+              </m:ctrlPr>
+            </m:sSubPr>
+            <m:e>
+              <m:r>
+                <w:rPr>
+                  <w:rFonts w:ascii="Cambria Math" w:hAnsi="Cambria Math" w:cs="Times New Roman"/>
+                  <w:sz w:val="28"/>
+                  <w:szCs w:val="28"/>
+                  <w:lang w:val="en-US"/>
+                </w:rPr>
+                <m:t>Y</m:t>
+              </m:r>
+            </m:e>
+            <m:sub>
+              <m:r>
+                <w:rPr>
+                  <w:rFonts w:ascii="Cambria Math" w:hAnsi="Cambria Math" w:cs="Times New Roman"/>
+                  <w:sz w:val="28"/>
+                  <w:szCs w:val="28"/>
+                  <w:lang w:val="en-US"/>
+                </w:rPr>
+                <m:t>1</m:t>
+              </m:r>
+            </m:sub>
+          </m:sSub>
+          <m:r>
+            <w:rPr>
+              <w:rFonts w:ascii="Cambria Math" w:hAnsi="Cambria Math" w:cs="Times New Roman"/>
+              <w:sz w:val="28"/>
+              <w:szCs w:val="28"/>
+              <w:lang w:val="en-US"/>
+            </w:rPr>
+            <m:t>]</m:t>
+          </m:r>
+          <m:r>
+            <w:rPr>
+              <w:rFonts w:ascii="Cambria Math" w:hAnsi="Cambria Math" w:cs="Times New Roman"/>
+              <w:sz w:val="28"/>
+              <w:szCs w:val="28"/>
+              <w:lang w:val="en-US"/>
+            </w:rPr>
+            <m:t>)</m:t>
+          </m:r>
+          <m:r>
+            <w:rPr>
+              <w:rFonts w:ascii="Cambria Math" w:hAnsi="Cambria Math" w:cs="Times New Roman"/>
+              <w:sz w:val="28"/>
+              <w:szCs w:val="28"/>
+              <w:lang w:val="en-US"/>
+            </w:rPr>
+            <m:t>]</m:t>
+          </m:r>
+          <m:r>
+            <w:rPr>
+              <w:rFonts w:ascii="Cambria Math" w:hAnsi="Cambria Math" w:cs="Times New Roman"/>
+              <w:sz w:val="28"/>
+              <w:szCs w:val="28"/>
+              <w:lang w:val="en-US"/>
+            </w:rPr>
+            <m:t>=</m:t>
+          </m:r>
+          <m:sSub>
+            <m:sSubPr>
+              <m:ctrlPr>
+                <w:rPr>
+                  <w:rFonts w:ascii="Cambria Math" w:hAnsi="Cambria Math" w:cs="Times New Roman"/>
+                  <w:i/>
+                  <w:sz w:val="28"/>
+                  <w:szCs w:val="28"/>
+                  <w:lang w:val="en-US"/>
+                </w:rPr>
+              </m:ctrlPr>
+            </m:sSubPr>
+            <m:e>
+              <m:r>
+                <w:rPr>
+                  <w:rFonts w:ascii="Cambria Math" w:hAnsi="Cambria Math" w:cs="Times New Roman"/>
+                  <w:sz w:val="28"/>
+                  <w:szCs w:val="28"/>
+                  <w:lang w:val="en-US"/>
+                </w:rPr>
+                <m:t>E[Y</m:t>
+              </m:r>
+            </m:e>
+            <m:sub>
+              <m:r>
+                <w:rPr>
+                  <w:rFonts w:ascii="Cambria Math" w:hAnsi="Cambria Math" w:cs="Times New Roman"/>
+                  <w:sz w:val="28"/>
+                  <w:szCs w:val="28"/>
+                  <w:lang w:val="en-US"/>
+                </w:rPr>
+                <m:t>1</m:t>
+              </m:r>
+            </m:sub>
+          </m:sSub>
+          <m:sSub>
+            <m:sSubPr>
+              <m:ctrlPr>
+                <w:rPr>
+                  <w:rFonts w:ascii="Cambria Math" w:hAnsi="Cambria Math" w:cs="Times New Roman"/>
+                  <w:i/>
+                  <w:sz w:val="28"/>
+                  <w:szCs w:val="28"/>
+                  <w:lang w:val="en-US"/>
+                </w:rPr>
+              </m:ctrlPr>
+            </m:sSubPr>
+            <m:e>
+              <m:r>
+                <w:rPr>
+                  <w:rFonts w:ascii="Cambria Math" w:hAnsi="Cambria Math" w:cs="Times New Roman"/>
+                  <w:sz w:val="28"/>
+                  <w:szCs w:val="28"/>
+                  <w:lang w:val="en-US"/>
+                </w:rPr>
+                <m:t>Y</m:t>
+              </m:r>
+            </m:e>
+            <m:sub>
+              <m:r>
+                <w:rPr>
+                  <w:rFonts w:ascii="Cambria Math" w:hAnsi="Cambria Math" w:cs="Times New Roman"/>
+                  <w:sz w:val="28"/>
+                  <w:szCs w:val="28"/>
+                  <w:lang w:val="en-US"/>
+                </w:rPr>
+                <m:t>2</m:t>
+              </m:r>
+            </m:sub>
+          </m:sSub>
+          <m:r>
+            <w:rPr>
+              <w:rFonts w:ascii="Cambria Math" w:hAnsi="Cambria Math" w:cs="Times New Roman"/>
+              <w:sz w:val="28"/>
+              <w:szCs w:val="28"/>
+              <w:lang w:val="en-US"/>
+            </w:rPr>
+            <m:t>]</m:t>
+          </m:r>
+          <m:r>
+            <w:rPr>
+              <w:rFonts w:ascii="Cambria Math" w:hAnsi="Cambria Math" w:cs="Times New Roman"/>
+              <w:sz w:val="28"/>
+              <w:szCs w:val="28"/>
+              <w:lang w:val="en-US"/>
+            </w:rPr>
+            <m:t>-E[</m:t>
+          </m:r>
+          <m:sSub>
+            <m:sSubPr>
+              <m:ctrlPr>
+                <w:rPr>
+                  <w:rFonts w:ascii="Cambria Math" w:hAnsi="Cambria Math" w:cs="Times New Roman"/>
+                  <w:i/>
+                  <w:sz w:val="28"/>
+                  <w:szCs w:val="28"/>
+                  <w:lang w:val="en-US"/>
+                </w:rPr>
+              </m:ctrlPr>
+            </m:sSubPr>
+            <m:e>
+              <m:r>
+                <w:rPr>
+                  <w:rFonts w:ascii="Cambria Math" w:hAnsi="Cambria Math" w:cs="Times New Roman"/>
+                  <w:sz w:val="28"/>
+                  <w:szCs w:val="28"/>
+                  <w:lang w:val="en-US"/>
+                </w:rPr>
+                <m:t>Y</m:t>
+              </m:r>
+            </m:e>
+            <m:sub>
+              <m:r>
+                <w:rPr>
+                  <w:rFonts w:ascii="Cambria Math" w:hAnsi="Cambria Math" w:cs="Times New Roman"/>
+                  <w:sz w:val="28"/>
+                  <w:szCs w:val="28"/>
+                  <w:lang w:val="en-US"/>
+                </w:rPr>
+                <m:t>1</m:t>
+              </m:r>
+            </m:sub>
+          </m:sSub>
+          <m:r>
+            <w:rPr>
+              <w:rFonts w:ascii="Cambria Math" w:hAnsi="Cambria Math" w:cs="Times New Roman"/>
+              <w:sz w:val="28"/>
+              <w:szCs w:val="28"/>
+              <w:lang w:val="en-US"/>
+            </w:rPr>
+            <m:t>]</m:t>
+          </m:r>
+          <m:r>
+            <w:rPr>
+              <w:rFonts w:ascii="Cambria Math" w:hAnsi="Cambria Math" w:cs="Times New Roman"/>
+              <w:sz w:val="28"/>
+              <w:szCs w:val="28"/>
+              <w:lang w:val="en-US"/>
+            </w:rPr>
+            <m:t>E[</m:t>
+          </m:r>
+          <m:sSub>
+            <m:sSubPr>
+              <m:ctrlPr>
+                <w:rPr>
+                  <w:rFonts w:ascii="Cambria Math" w:hAnsi="Cambria Math" w:cs="Times New Roman"/>
+                  <w:i/>
+                  <w:sz w:val="28"/>
+                  <w:szCs w:val="28"/>
+                  <w:lang w:val="en-US"/>
+                </w:rPr>
+              </m:ctrlPr>
+            </m:sSubPr>
+            <m:e>
+              <m:r>
+                <w:rPr>
+                  <w:rFonts w:ascii="Cambria Math" w:hAnsi="Cambria Math" w:cs="Times New Roman"/>
+                  <w:sz w:val="28"/>
+                  <w:szCs w:val="28"/>
+                  <w:lang w:val="en-US"/>
+                </w:rPr>
+                <m:t>Y</m:t>
+              </m:r>
+            </m:e>
+            <m:sub>
+              <m:r>
+                <w:rPr>
+                  <w:rFonts w:ascii="Cambria Math" w:hAnsi="Cambria Math" w:cs="Times New Roman"/>
+                  <w:sz w:val="28"/>
+                  <w:szCs w:val="28"/>
+                  <w:lang w:val="en-US"/>
+                </w:rPr>
+                <m:t>2</m:t>
+              </m:r>
+            </m:sub>
+          </m:sSub>
+          <m:r>
+            <w:rPr>
+              <w:rFonts w:ascii="Cambria Math" w:hAnsi="Cambria Math" w:cs="Times New Roman"/>
+              <w:sz w:val="28"/>
+              <w:szCs w:val="28"/>
+              <w:lang w:val="en-US"/>
+            </w:rPr>
+            <m:t>]</m:t>
+          </m:r>
+          <m:r>
+            <w:rPr>
+              <w:rFonts w:ascii="Cambria Math" w:hAnsi="Cambria Math" w:cs="Times New Roman"/>
+              <w:sz w:val="28"/>
+              <w:szCs w:val="28"/>
+              <w:lang w:val="en-US"/>
+            </w:rPr>
+            <m:t>,</m:t>
+          </m:r>
+          <m:r>
+            <w:rPr>
+              <w:rFonts w:ascii="Cambria Math" w:eastAsiaTheme="minorEastAsia" w:hAnsi="Cambria Math" w:cs="Times New Roman"/>
+              <w:sz w:val="28"/>
+              <w:szCs w:val="28"/>
+              <w:lang w:val="en-US"/>
+            </w:rPr>
+            <m:t>----[17]</m:t>
+          </m:r>
+        </m:oMath>
+      </m:oMathPara>
+    </w:p>
+    <w:p>
+      <w:pPr>
+        <w:rPr>
+          <w:rFonts w:ascii="Times New Roman" w:eastAsiaTheme="minorEastAsia" w:hAnsi="Times New Roman" w:cs="Times New Roman"/>
+          <w:sz w:val="28"/>
+          <w:szCs w:val="28"/>
+          <w:lang w:val="en-US"/>
+        </w:rPr>
+      </w:pPr>
+      <w:r>
+        <w:rPr>
+          <w:rFonts w:ascii="Times New Roman" w:eastAsiaTheme="minorEastAsia" w:hAnsi="Times New Roman" w:cs="Times New Roman"/>
+          <w:sz w:val="28"/>
+          <w:szCs w:val="28"/>
+          <w:lang w:val="en-US"/>
+        </w:rPr>
+        <w:t xml:space="preserve">is the </w:t>
+      </w:r>
+      <w:r>
+        <w:rPr>
+          <w:rFonts w:ascii="Times New Roman" w:hAnsi="Times New Roman" w:cs="Times New Roman"/>
+          <w:sz w:val="28"/>
+          <w:szCs w:val="28"/>
+          <w:lang w:val="en-US"/>
+        </w:rPr>
+        <w:t xml:space="preserve">value </w:t>
+      </w:r>
+      <w:r>
+        <w:rPr>
+          <w:rFonts w:ascii="Times New Roman" w:hAnsi="Times New Roman" w:cs="Times New Roman"/>
+          <w:sz w:val="28"/>
+          <w:szCs w:val="28"/>
+          <w:lang w:val="en-US"/>
+        </w:rPr>
+        <w:t>showing</w:t>
+      </w:r>
+      <w:r>
+        <w:rPr>
+          <w:rFonts w:ascii="Times New Roman" w:hAnsi="Times New Roman" w:cs="Times New Roman"/>
+          <w:sz w:val="28"/>
+          <w:szCs w:val="28"/>
+          <w:lang w:val="en-US"/>
+        </w:rPr>
+        <w:t xml:space="preserve"> how </w:t>
+      </w:r>
+      <m:oMath>
+        <m:sSub>
+          <m:sSubPr>
+            <m:ctrlPr>
+              <w:rPr>
+                <w:rFonts w:ascii="Cambria Math" w:hAnsi="Cambria Math" w:cs="Times New Roman"/>
+                <w:i/>
+                <w:sz w:val="28"/>
+                <w:szCs w:val="28"/>
+                <w:lang w:val="en-US"/>
+              </w:rPr>
+            </m:ctrlPr>
+          </m:sSubPr>
+          <m:e>
+            <m:r>
+              <w:rPr>
+                <w:rFonts w:ascii="Cambria Math" w:hAnsi="Cambria Math" w:cs="Times New Roman"/>
+                <w:sz w:val="28"/>
+                <w:szCs w:val="28"/>
+                <w:lang w:val="en-US"/>
+              </w:rPr>
+              <m:t>Y</m:t>
+            </m:r>
+          </m:e>
+          <m:sub>
+            <m:r>
+              <w:rPr>
+                <w:rFonts w:ascii="Cambria Math" w:hAnsi="Cambria Math" w:cs="Times New Roman"/>
+                <w:sz w:val="28"/>
+                <w:szCs w:val="28"/>
+                <w:lang w:val="en-US"/>
+              </w:rPr>
+              <m:t>1</m:t>
+            </m:r>
+          </m:sub>
+        </m:sSub>
+      </m:oMath>
+      <w:r>
+        <w:rPr>
+          <w:rFonts w:ascii="Times New Roman" w:eastAsiaTheme="minorEastAsia" w:hAnsi="Times New Roman" w:cs="Times New Roman"/>
+          <w:sz w:val="28"/>
+          <w:szCs w:val="28"/>
+          <w:lang w:val="en-US"/>
+        </w:rPr>
+        <w:t xml:space="preserve">and </w:t>
+      </w:r>
+      <m:oMath>
+        <m:sSub>
+          <m:sSubPr>
+            <m:ctrlPr>
+              <w:rPr>
+                <w:rFonts w:ascii="Cambria Math" w:hAnsi="Cambria Math" w:cs="Times New Roman"/>
+                <w:i/>
+                <w:sz w:val="28"/>
+                <w:szCs w:val="28"/>
+                <w:lang w:val="en-US"/>
+              </w:rPr>
+            </m:ctrlPr>
+          </m:sSubPr>
+          <m:e>
+            <m:r>
+              <w:rPr>
+                <w:rFonts w:ascii="Cambria Math" w:hAnsi="Cambria Math" w:cs="Times New Roman"/>
+                <w:sz w:val="28"/>
+                <w:szCs w:val="28"/>
+                <w:lang w:val="en-US"/>
+              </w:rPr>
+              <m:t>Y</m:t>
+            </m:r>
+          </m:e>
+          <m:sub>
+            <m:r>
+              <w:rPr>
+                <w:rFonts w:ascii="Cambria Math" w:hAnsi="Cambria Math" w:cs="Times New Roman"/>
+                <w:sz w:val="28"/>
+                <w:szCs w:val="28"/>
+                <w:lang w:val="en-US"/>
+              </w:rPr>
+              <m:t>2</m:t>
+            </m:r>
+          </m:sub>
+        </m:sSub>
+      </m:oMath>
+      <w:r>
+        <w:rPr>
+          <w:rFonts w:ascii="Times New Roman" w:eastAsiaTheme="minorEastAsia" w:hAnsi="Times New Roman" w:cs="Times New Roman"/>
+          <w:sz w:val="28"/>
+          <w:szCs w:val="28"/>
+          <w:lang w:val="en-US"/>
+        </w:rPr>
+        <w:t xml:space="preserve"> are </w:t>
+      </w:r>
+      <w:r>
+        <w:rPr>
+          <w:rFonts w:ascii="Times New Roman" w:eastAsiaTheme="minorEastAsia" w:hAnsi="Times New Roman" w:cs="Times New Roman"/>
+          <w:sz w:val="28"/>
+          <w:szCs w:val="28"/>
+          <w:lang w:val="en-US"/>
+        </w:rPr>
+        <w:t>related to each other.</w:t>
+      </w:r>
+    </w:p>
+    <w:p>
+      <w:pPr>
+        <w:rPr>
+          <w:rFonts w:ascii="Times New Roman" w:eastAsiaTheme="minorEastAsia" w:hAnsi="Times New Roman" w:cs="Times New Roman"/>
+          <w:sz w:val="28"/>
+          <w:szCs w:val="28"/>
+          <w:lang w:val="en-US"/>
+        </w:rPr>
+      </w:pPr>
+    </w:p>
+    <w:p>
+      <w:pPr>
+        <w:rPr>
+          <w:rFonts w:ascii="Times New Roman" w:eastAsiaTheme="minorEastAsia" w:hAnsi="Times New Roman" w:cs="Times New Roman"/>
+          <w:sz w:val="28"/>
+          <w:szCs w:val="28"/>
+          <w:lang w:val="en-US"/>
+        </w:rPr>
+      </w:pPr>
+      <w:r>
+        <w:rPr>
+          <w:rFonts w:ascii="Times New Roman" w:eastAsiaTheme="minorEastAsia" w:hAnsi="Times New Roman" w:cs="Times New Roman"/>
+          <w:sz w:val="28"/>
+          <w:szCs w:val="28"/>
+          <w:lang w:val="en-US"/>
+        </w:rPr>
+        <w:t>S</w:t>
+      </w:r>
+      <w:r>
+        <w:rPr>
+          <w:rFonts w:ascii="Times New Roman" w:eastAsiaTheme="minorEastAsia" w:hAnsi="Times New Roman" w:cs="Times New Roman"/>
+          <w:sz w:val="28"/>
+          <w:szCs w:val="28"/>
+          <w:lang w:val="en-US"/>
+        </w:rPr>
+        <w:t xml:space="preserve">ampling </w:t>
+      </w:r>
+      <m:oMath>
+        <m:r>
+          <w:rPr>
+            <w:rFonts w:ascii="Cambria Math" w:hAnsi="Cambria Math" w:cs="Times New Roman"/>
+            <w:sz w:val="28"/>
+            <w:szCs w:val="28"/>
+            <w:lang w:val="en-US"/>
+          </w:rPr>
+          <m:t>Z</m:t>
+        </m:r>
+      </m:oMath>
+      <w:r>
+        <w:rPr>
+          <w:rFonts w:ascii="Times New Roman" w:eastAsiaTheme="minorEastAsia" w:hAnsi="Times New Roman" w:cs="Times New Roman"/>
+          <w:sz w:val="28"/>
+          <w:szCs w:val="28"/>
+          <w:lang w:val="en-US"/>
+        </w:rPr>
+        <w:t xml:space="preserve"> is more efficient </w:t>
+      </w:r>
+      <w:r>
+        <w:rPr>
+          <w:rFonts w:ascii="Times New Roman" w:eastAsiaTheme="minorEastAsia" w:hAnsi="Times New Roman" w:cs="Times New Roman"/>
+          <w:sz w:val="28"/>
+          <w:szCs w:val="28"/>
+          <w:lang w:val="en-US"/>
+        </w:rPr>
+        <w:t>than</w:t>
+      </w:r>
+      <w:r>
+        <w:rPr>
+          <w:rFonts w:ascii="Times New Roman" w:eastAsiaTheme="minorEastAsia" w:hAnsi="Times New Roman" w:cs="Times New Roman"/>
+          <w:sz w:val="28"/>
+          <w:szCs w:val="28"/>
+          <w:lang w:val="en-US"/>
+        </w:rPr>
+        <w:t xml:space="preserve"> sampling </w:t>
+      </w:r>
+      <m:oMath>
+        <m:sSub>
+          <m:sSubPr>
+            <m:ctrlPr>
+              <w:rPr>
+                <w:rFonts w:ascii="Cambria Math" w:hAnsi="Cambria Math" w:cs="Times New Roman"/>
+                <w:i/>
+                <w:sz w:val="28"/>
+                <w:szCs w:val="28"/>
+                <w:lang w:val="en-US"/>
+              </w:rPr>
+            </m:ctrlPr>
+          </m:sSubPr>
+          <m:e>
+            <m:r>
+              <w:rPr>
+                <w:rFonts w:ascii="Cambria Math" w:hAnsi="Cambria Math" w:cs="Times New Roman"/>
+                <w:sz w:val="28"/>
+                <w:szCs w:val="28"/>
+                <w:lang w:val="en-US"/>
+              </w:rPr>
+              <m:t>Y</m:t>
+            </m:r>
+          </m:e>
+          <m:sub>
+            <m:r>
+              <w:rPr>
+                <w:rFonts w:ascii="Cambria Math" w:hAnsi="Cambria Math" w:cs="Times New Roman"/>
+                <w:sz w:val="28"/>
+                <w:szCs w:val="28"/>
+                <w:lang w:val="en-US"/>
+              </w:rPr>
+              <m:t>1</m:t>
+            </m:r>
+          </m:sub>
+        </m:sSub>
+      </m:oMath>
+      <w:r>
+        <w:rPr>
+          <w:rFonts w:ascii="Times New Roman" w:eastAsiaTheme="minorEastAsia" w:hAnsi="Times New Roman" w:cs="Times New Roman"/>
+          <w:sz w:val="28"/>
+          <w:szCs w:val="28"/>
+          <w:lang w:val="en-US"/>
+        </w:rPr>
+        <w:t xml:space="preserve"> and </w:t>
+      </w:r>
+      <m:oMath>
+        <m:sSub>
+          <m:sSubPr>
+            <m:ctrlPr>
+              <w:rPr>
+                <w:rFonts w:ascii="Cambria Math" w:hAnsi="Cambria Math" w:cs="Times New Roman"/>
+                <w:i/>
+                <w:sz w:val="28"/>
+                <w:szCs w:val="28"/>
+                <w:lang w:val="en-US"/>
+              </w:rPr>
+            </m:ctrlPr>
+          </m:sSubPr>
+          <m:e>
+            <m:r>
+              <w:rPr>
+                <w:rFonts w:ascii="Cambria Math" w:hAnsi="Cambria Math" w:cs="Times New Roman"/>
+                <w:sz w:val="28"/>
+                <w:szCs w:val="28"/>
+                <w:lang w:val="en-US"/>
+              </w:rPr>
+              <m:t>Y</m:t>
+            </m:r>
+          </m:e>
+          <m:sub>
+            <m:r>
+              <w:rPr>
+                <w:rFonts w:ascii="Cambria Math" w:hAnsi="Cambria Math" w:cs="Times New Roman"/>
+                <w:sz w:val="28"/>
+                <w:szCs w:val="28"/>
+                <w:lang w:val="en-US"/>
+              </w:rPr>
+              <m:t>2</m:t>
+            </m:r>
+          </m:sub>
+        </m:sSub>
+      </m:oMath>
+      <w:r>
+        <w:rPr>
+          <w:rFonts w:ascii="Times New Roman" w:eastAsiaTheme="minorEastAsia" w:hAnsi="Times New Roman" w:cs="Times New Roman"/>
+          <w:sz w:val="28"/>
+          <w:szCs w:val="28"/>
+          <w:lang w:val="en-US"/>
+        </w:rPr>
+        <w:t xml:space="preserve"> separately using independent input random variables </w:t>
+      </w:r>
+      <m:oMath>
+        <m:sSub>
+          <m:sSubPr>
+            <m:ctrlPr>
+              <w:rPr>
+                <w:rFonts w:ascii="Cambria Math" w:hAnsi="Cambria Math" w:cs="Times New Roman"/>
+                <w:i/>
+                <w:sz w:val="28"/>
+                <w:szCs w:val="28"/>
+                <w:lang w:val="en-US"/>
+              </w:rPr>
+            </m:ctrlPr>
+          </m:sSubPr>
+          <m:e>
+            <m:r>
+              <w:rPr>
+                <w:rFonts w:ascii="Cambria Math" w:hAnsi="Cambria Math" w:cs="Times New Roman"/>
+                <w:sz w:val="28"/>
+                <w:szCs w:val="28"/>
+                <w:lang w:val="en-US"/>
+              </w:rPr>
+              <m:t>X</m:t>
+            </m:r>
+          </m:e>
+          <m:sub>
+            <m:r>
+              <w:rPr>
+                <w:rFonts w:ascii="Cambria Math" w:hAnsi="Cambria Math" w:cs="Times New Roman"/>
+                <w:sz w:val="28"/>
+                <w:szCs w:val="28"/>
+                <w:lang w:val="en-US"/>
+              </w:rPr>
+              <m:t>1</m:t>
+            </m:r>
+          </m:sub>
+        </m:sSub>
+      </m:oMath>
+      <w:r>
+        <w:rPr>
+          <w:rFonts w:ascii="Times New Roman" w:eastAsiaTheme="minorEastAsia" w:hAnsi="Times New Roman" w:cs="Times New Roman"/>
+          <w:sz w:val="28"/>
+          <w:szCs w:val="28"/>
+          <w:lang w:val="en-US"/>
+        </w:rPr>
+        <w:t xml:space="preserve"> and </w:t>
+      </w:r>
+      <m:oMath>
+        <m:sSub>
+          <m:sSubPr>
+            <m:ctrlPr>
+              <w:rPr>
+                <w:rFonts w:ascii="Cambria Math" w:hAnsi="Cambria Math" w:cs="Times New Roman"/>
+                <w:i/>
+                <w:sz w:val="28"/>
+                <w:szCs w:val="28"/>
+                <w:lang w:val="en-US"/>
+              </w:rPr>
+            </m:ctrlPr>
+          </m:sSubPr>
+          <m:e>
+            <m:r>
+              <w:rPr>
+                <w:rFonts w:ascii="Cambria Math" w:hAnsi="Cambria Math" w:cs="Times New Roman"/>
+                <w:sz w:val="28"/>
+                <w:szCs w:val="28"/>
+                <w:lang w:val="en-US"/>
+              </w:rPr>
+              <m:t>X</m:t>
+            </m:r>
+          </m:e>
+          <m:sub>
+            <m:r>
+              <w:rPr>
+                <w:rFonts w:ascii="Cambria Math" w:hAnsi="Cambria Math" w:cs="Times New Roman"/>
+                <w:sz w:val="28"/>
+                <w:szCs w:val="28"/>
+                <w:lang w:val="en-US"/>
+              </w:rPr>
+              <m:t>2</m:t>
+            </m:r>
+          </m:sub>
+        </m:sSub>
+      </m:oMath>
+      <w:r>
+        <w:rPr>
+          <w:rFonts w:ascii="Times New Roman" w:eastAsiaTheme="minorEastAsia" w:hAnsi="Times New Roman" w:cs="Times New Roman"/>
+          <w:sz w:val="28"/>
+          <w:szCs w:val="28"/>
+          <w:lang w:val="en-US"/>
+        </w:rPr>
+        <w:t xml:space="preserve"> </w:t>
+      </w:r>
+      <w:r>
+        <w:rPr>
+          <w:rFonts w:ascii="Times New Roman" w:eastAsiaTheme="minorEastAsia" w:hAnsi="Times New Roman" w:cs="Times New Roman"/>
+          <w:sz w:val="28"/>
+          <w:szCs w:val="28"/>
+          <w:lang w:val="en-US"/>
+        </w:rPr>
+        <w:t xml:space="preserve">when </w:t>
+      </w:r>
+      <m:oMath>
+        <m:sSub>
+          <m:sSubPr>
+            <m:ctrlPr>
+              <w:rPr>
+                <w:rFonts w:ascii="Cambria Math" w:hAnsi="Cambria Math" w:cs="Times New Roman"/>
+                <w:i/>
+                <w:sz w:val="28"/>
+                <w:szCs w:val="28"/>
+                <w:lang w:val="en-US"/>
+              </w:rPr>
+            </m:ctrlPr>
+          </m:sSubPr>
+          <m:e>
+            <m:r>
+              <w:rPr>
+                <w:rFonts w:ascii="Cambria Math" w:hAnsi="Cambria Math" w:cs="Times New Roman"/>
+                <w:sz w:val="28"/>
+                <w:szCs w:val="28"/>
+                <w:lang w:val="en-US"/>
+              </w:rPr>
+              <m:t>Y</m:t>
+            </m:r>
+          </m:e>
+          <m:sub>
+            <m:r>
+              <w:rPr>
+                <w:rFonts w:ascii="Cambria Math" w:hAnsi="Cambria Math" w:cs="Times New Roman"/>
+                <w:sz w:val="28"/>
+                <w:szCs w:val="28"/>
+                <w:lang w:val="en-US"/>
+              </w:rPr>
+              <m:t>1</m:t>
+            </m:r>
+          </m:sub>
+        </m:sSub>
+      </m:oMath>
+      <w:r>
+        <w:rPr>
+          <w:rFonts w:ascii="Times New Roman" w:eastAsiaTheme="minorEastAsia" w:hAnsi="Times New Roman" w:cs="Times New Roman"/>
+          <w:sz w:val="28"/>
+          <w:szCs w:val="28"/>
+          <w:lang w:val="en-US"/>
+        </w:rPr>
+        <w:t xml:space="preserve"> and </w:t>
+      </w:r>
+      <m:oMath>
+        <m:sSub>
+          <m:sSubPr>
+            <m:ctrlPr>
+              <w:rPr>
+                <w:rFonts w:ascii="Cambria Math" w:hAnsi="Cambria Math" w:cs="Times New Roman"/>
+                <w:i/>
+                <w:sz w:val="28"/>
+                <w:szCs w:val="28"/>
+                <w:lang w:val="en-US"/>
+              </w:rPr>
+            </m:ctrlPr>
+          </m:sSubPr>
+          <m:e>
+            <m:r>
+              <w:rPr>
+                <w:rFonts w:ascii="Cambria Math" w:hAnsi="Cambria Math" w:cs="Times New Roman"/>
+                <w:sz w:val="28"/>
+                <w:szCs w:val="28"/>
+                <w:lang w:val="en-US"/>
+              </w:rPr>
+              <m:t>Y</m:t>
+            </m:r>
+          </m:e>
+          <m:sub>
+            <m:r>
+              <w:rPr>
+                <w:rFonts w:ascii="Cambria Math" w:hAnsi="Cambria Math" w:cs="Times New Roman"/>
+                <w:sz w:val="28"/>
+                <w:szCs w:val="28"/>
+                <w:lang w:val="en-US"/>
+              </w:rPr>
+              <m:t>2</m:t>
+            </m:r>
+          </m:sub>
+        </m:sSub>
+      </m:oMath>
+      <w:r>
+        <w:rPr>
+          <w:rFonts w:ascii="Times New Roman" w:eastAsiaTheme="minorEastAsia" w:hAnsi="Times New Roman" w:cs="Times New Roman"/>
+          <w:sz w:val="28"/>
+          <w:szCs w:val="28"/>
+          <w:lang w:val="en-US"/>
+        </w:rPr>
+        <w:t xml:space="preserve"> are </w:t>
+      </w:r>
+      <w:r>
+        <w:rPr>
+          <w:rFonts w:ascii="Times New Roman" w:eastAsiaTheme="minorEastAsia" w:hAnsi="Times New Roman" w:cs="Times New Roman"/>
+          <w:sz w:val="28"/>
+          <w:szCs w:val="28"/>
+          <w:lang w:val="en-US"/>
+        </w:rPr>
+        <w:t xml:space="preserve">significantly positively correlated to each other. That </w:t>
+      </w:r>
+      <w:r>
+        <w:rPr>
+          <w:rFonts w:ascii="Times New Roman" w:eastAsiaTheme="minorEastAsia" w:hAnsi="Times New Roman" w:cs="Times New Roman"/>
+          <w:sz w:val="28"/>
+          <w:szCs w:val="28"/>
+          <w:lang w:val="en-US"/>
+        </w:rPr>
+        <w:t>impl</w:t>
+      </w:r>
+      <w:r>
+        <w:rPr>
+          <w:rFonts w:ascii="Times New Roman" w:eastAsiaTheme="minorEastAsia" w:hAnsi="Times New Roman" w:cs="Times New Roman"/>
+          <w:sz w:val="28"/>
+          <w:szCs w:val="28"/>
+          <w:lang w:val="en-US"/>
+        </w:rPr>
+        <w:t>ies that</w:t>
+      </w:r>
+      <w:r>
+        <w:rPr>
+          <w:rFonts w:ascii="Times New Roman" w:eastAsiaTheme="minorEastAsia" w:hAnsi="Times New Roman" w:cs="Times New Roman"/>
+          <w:sz w:val="28"/>
+          <w:szCs w:val="28"/>
+          <w:lang w:val="en-US"/>
+        </w:rPr>
+        <w:t xml:space="preserve"> </w:t>
+      </w:r>
+      <m:oMath>
+        <m:sSub>
+          <m:sSubPr>
+            <m:ctrlPr>
+              <w:rPr>
+                <w:rFonts w:ascii="Cambria Math" w:hAnsi="Cambria Math" w:cs="Times New Roman"/>
+                <w:i/>
+                <w:sz w:val="28"/>
+                <w:szCs w:val="28"/>
+                <w:lang w:val="en-US"/>
+              </w:rPr>
+            </m:ctrlPr>
+          </m:sSubPr>
+          <m:e>
+            <m:r>
+              <w:rPr>
+                <w:rFonts w:ascii="Cambria Math" w:hAnsi="Cambria Math" w:cs="Times New Roman"/>
+                <w:sz w:val="28"/>
+                <w:szCs w:val="28"/>
+                <w:lang w:val="en-US"/>
+              </w:rPr>
+              <m:t>g</m:t>
+            </m:r>
+          </m:e>
+          <m:sub>
+            <m:r>
+              <w:rPr>
+                <w:rFonts w:ascii="Cambria Math" w:hAnsi="Cambria Math" w:cs="Times New Roman"/>
+                <w:sz w:val="28"/>
+                <w:szCs w:val="28"/>
+                <w:lang w:val="en-US"/>
+              </w:rPr>
+              <m:t>1</m:t>
+            </m:r>
+          </m:sub>
+        </m:sSub>
+      </m:oMath>
+      <w:r>
+        <w:rPr>
+          <w:rFonts w:ascii="Times New Roman" w:eastAsiaTheme="minorEastAsia" w:hAnsi="Times New Roman" w:cs="Times New Roman"/>
+          <w:sz w:val="28"/>
+          <w:szCs w:val="28"/>
+          <w:lang w:val="en-US"/>
+        </w:rPr>
+        <w:t xml:space="preserve"> and </w:t>
+      </w:r>
+      <m:oMath>
+        <m:sSub>
+          <m:sSubPr>
+            <m:ctrlPr>
+              <w:rPr>
+                <w:rFonts w:ascii="Cambria Math" w:hAnsi="Cambria Math" w:cs="Times New Roman"/>
+                <w:i/>
+                <w:sz w:val="28"/>
+                <w:szCs w:val="28"/>
+                <w:lang w:val="en-US"/>
+              </w:rPr>
+            </m:ctrlPr>
+          </m:sSubPr>
+          <m:e>
+            <m:r>
+              <w:rPr>
+                <w:rFonts w:ascii="Cambria Math" w:hAnsi="Cambria Math" w:cs="Times New Roman"/>
+                <w:sz w:val="28"/>
+                <w:szCs w:val="28"/>
+                <w:lang w:val="en-US"/>
+              </w:rPr>
+              <m:t>g</m:t>
+            </m:r>
+          </m:e>
+          <m:sub>
+            <m:r>
+              <w:rPr>
+                <w:rFonts w:ascii="Cambria Math" w:hAnsi="Cambria Math" w:cs="Times New Roman"/>
+                <w:sz w:val="28"/>
+                <w:szCs w:val="28"/>
+                <w:lang w:val="en-US"/>
+              </w:rPr>
+              <m:t>2</m:t>
+            </m:r>
+          </m:sub>
+        </m:sSub>
+      </m:oMath>
+      <w:r>
+        <w:rPr>
+          <w:rFonts w:ascii="Times New Roman" w:eastAsiaTheme="minorEastAsia" w:hAnsi="Times New Roman" w:cs="Times New Roman"/>
+          <w:sz w:val="28"/>
+          <w:szCs w:val="28"/>
+          <w:lang w:val="en-US"/>
+        </w:rPr>
+        <w:t xml:space="preserve"> are </w:t>
+      </w:r>
+      <w:r>
+        <w:rPr>
+          <w:rFonts w:ascii="Times New Roman" w:eastAsiaTheme="minorEastAsia" w:hAnsi="Times New Roman" w:cs="Times New Roman"/>
+          <w:sz w:val="28"/>
+          <w:szCs w:val="28"/>
+          <w:lang w:val="en-US"/>
+        </w:rPr>
+        <w:t>remarkably similar</w:t>
+      </w:r>
+      <w:r>
+        <w:rPr>
+          <w:rFonts w:ascii="Times New Roman" w:eastAsiaTheme="minorEastAsia" w:hAnsi="Times New Roman" w:cs="Times New Roman"/>
+          <w:sz w:val="28"/>
+          <w:szCs w:val="28"/>
+          <w:lang w:val="en-US"/>
+        </w:rPr>
+        <w:t>.</w:t>
+      </w:r>
+    </w:p>
+    <w:p>
+      <w:pPr>
+        <w:rPr>
+          <w:rFonts w:ascii="Times New Roman" w:eastAsiaTheme="minorEastAsia" w:hAnsi="Times New Roman" w:cs="Times New Roman"/>
+          <w:sz w:val="28"/>
+          <w:szCs w:val="28"/>
+          <w:lang w:val="en-US"/>
+        </w:rPr>
+      </w:pPr>
+    </w:p>
+    <w:p>
+      <w:pPr>
+        <w:rPr>
+          <w:rFonts w:ascii="Times New Roman" w:eastAsiaTheme="minorEastAsia" w:hAnsi="Times New Roman" w:cs="Times New Roman"/>
+          <w:sz w:val="28"/>
+          <w:szCs w:val="28"/>
+          <w:lang w:val="en-US"/>
+        </w:rPr>
+      </w:pPr>
+    </w:p>
+    <w:p>
+      <w:pPr>
+        <w:rPr>
+          <w:rFonts w:ascii="Times New Roman" w:eastAsiaTheme="minorEastAsia" w:hAnsi="Times New Roman" w:cs="Times New Roman"/>
+          <w:sz w:val="28"/>
+          <w:szCs w:val="28"/>
+          <w:lang w:val="en-US"/>
+        </w:rPr>
+      </w:pPr>
+    </w:p>
+    <w:p>
+      <w:pPr>
+        <w:rPr>
+          <w:rFonts w:ascii="Times New Roman" w:eastAsiaTheme="minorEastAsia" w:hAnsi="Times New Roman" w:cs="Times New Roman"/>
+          <w:sz w:val="28"/>
+          <w:szCs w:val="28"/>
+          <w:lang w:val="en-US"/>
+        </w:rPr>
+      </w:pPr>
+    </w:p>
+    <w:p>
+      <w:pPr>
+        <w:rPr>
+          <w:rFonts w:ascii="Times New Roman" w:eastAsiaTheme="minorEastAsia" w:hAnsi="Times New Roman" w:cs="Times New Roman"/>
+          <w:sz w:val="28"/>
+          <w:szCs w:val="28"/>
+          <w:lang w:val="en-US"/>
+        </w:rPr>
+      </w:pPr>
+    </w:p>
+    <w:p>
+      <w:pPr>
+        <w:rPr>
+          <w:rFonts w:ascii="Times New Roman" w:eastAsiaTheme="minorEastAsia" w:hAnsi="Times New Roman" w:cs="Times New Roman"/>
+          <w:sz w:val="28"/>
+          <w:szCs w:val="28"/>
+          <w:lang w:val="en-US"/>
+        </w:rPr>
+      </w:pPr>
+    </w:p>
+    <w:p>
+      <w:pPr>
+        <w:rPr>
+          <w:rFonts w:ascii="Times New Roman" w:eastAsiaTheme="minorEastAsia" w:hAnsi="Times New Roman" w:cs="Times New Roman"/>
+          <w:sz w:val="28"/>
+          <w:szCs w:val="28"/>
+          <w:lang w:val="en-US"/>
+        </w:rPr>
+      </w:pPr>
+    </w:p>
+    <w:p>
+      <w:pPr>
+        <w:rPr>
+          <w:rFonts w:ascii="Times New Roman" w:eastAsiaTheme="minorEastAsia" w:hAnsi="Times New Roman" w:cs="Times New Roman"/>
+          <w:sz w:val="28"/>
+          <w:szCs w:val="28"/>
+          <w:lang w:val="en-US"/>
+        </w:rPr>
+      </w:pPr>
+    </w:p>
+    <w:p>
+      <w:pPr>
+        <w:rPr>
+          <w:rFonts w:ascii="Times New Roman" w:eastAsiaTheme="minorEastAsia" w:hAnsi="Times New Roman" w:cs="Times New Roman"/>
+          <w:sz w:val="28"/>
+          <w:szCs w:val="28"/>
+          <w:lang w:val="en-US"/>
+        </w:rPr>
+      </w:pPr>
+    </w:p>
+    <w:p>
+      <w:pPr>
+        <w:rPr>
+          <w:rFonts w:ascii="Times New Roman" w:eastAsiaTheme="minorEastAsia" w:hAnsi="Times New Roman" w:cs="Times New Roman"/>
+          <w:sz w:val="28"/>
+          <w:szCs w:val="28"/>
+          <w:lang w:val="en-US"/>
+        </w:rPr>
+      </w:pPr>
+    </w:p>
+    <w:p>
+      <w:pPr>
+        <w:rPr>
+          <w:rFonts w:ascii="Times New Roman" w:eastAsiaTheme="minorEastAsia" w:hAnsi="Times New Roman" w:cs="Times New Roman"/>
+          <w:sz w:val="28"/>
+          <w:szCs w:val="28"/>
+          <w:lang w:val="en-US"/>
+        </w:rPr>
+      </w:pPr>
+    </w:p>
+    <w:p>
+      <w:pPr>
+        <w:rPr>
+          <w:rFonts w:ascii="Times New Roman" w:eastAsiaTheme="minorEastAsia" w:hAnsi="Times New Roman" w:cs="Times New Roman"/>
+          <w:sz w:val="28"/>
+          <w:szCs w:val="28"/>
+          <w:lang w:val="en-US"/>
+        </w:rPr>
+      </w:pPr>
+    </w:p>
+    <w:p>
+      <w:pPr>
+        <w:rPr>
+          <w:rFonts w:ascii="Times New Roman" w:eastAsiaTheme="minorEastAsia" w:hAnsi="Times New Roman" w:cs="Times New Roman"/>
+          <w:b/>
+          <w:bCs/>
+          <w:sz w:val="28"/>
+          <w:szCs w:val="28"/>
+          <w:lang w:val="en-US"/>
+        </w:rPr>
+      </w:pPr>
+      <w:r>
+        <w:rPr>
+          <w:rFonts w:ascii="Times New Roman" w:eastAsiaTheme="minorEastAsia" w:hAnsi="Times New Roman" w:cs="Times New Roman"/>
+          <w:b/>
+          <w:bCs/>
+          <w:sz w:val="28"/>
+          <w:szCs w:val="28"/>
+          <w:lang w:val="en-US"/>
+        </w:rPr>
+        <w:lastRenderedPageBreak/>
+        <w:t>Results:</w:t>
+      </w:r>
+    </w:p>
+    <w:p>
+      <w:pPr>
+        <w:rPr>
+          <w:rFonts w:ascii="Times New Roman" w:eastAsiaTheme="minorEastAsia" w:hAnsi="Times New Roman" w:cs="Times New Roman"/>
+          <w:sz w:val="28"/>
+          <w:szCs w:val="28"/>
+          <w:u w:val="single"/>
+          <w:lang w:val="en-US"/>
+        </w:rPr>
+      </w:pPr>
+      <w:r>
+        <w:rPr>
+          <w:rFonts w:ascii="Times New Roman" w:eastAsiaTheme="minorEastAsia" w:hAnsi="Times New Roman" w:cs="Times New Roman"/>
+          <w:sz w:val="28"/>
+          <w:szCs w:val="28"/>
+          <w:u w:val="single"/>
+          <w:lang w:val="en-US"/>
+        </w:rPr>
+        <w:t>Sampl</w:t>
+      </w:r>
+      <w:r>
+        <w:rPr>
+          <w:rFonts w:ascii="Times New Roman" w:eastAsiaTheme="minorEastAsia" w:hAnsi="Times New Roman" w:cs="Times New Roman"/>
+          <w:sz w:val="28"/>
+          <w:szCs w:val="28"/>
+          <w:u w:val="single"/>
+          <w:lang w:val="en-US"/>
+        </w:rPr>
+        <w:t xml:space="preserve">ing of </w:t>
+      </w:r>
+      <w:r>
+        <w:rPr>
+          <w:rFonts w:ascii="Times New Roman" w:eastAsiaTheme="minorEastAsia" w:hAnsi="Times New Roman" w:cs="Times New Roman"/>
+          <w:sz w:val="28"/>
+          <w:szCs w:val="28"/>
+          <w:u w:val="single"/>
+          <w:lang w:val="en-US"/>
+        </w:rPr>
+        <w:t xml:space="preserve">relative </w:t>
+      </w:r>
+      <w:r>
+        <w:rPr>
+          <w:rFonts w:ascii="Times New Roman" w:eastAsiaTheme="minorEastAsia" w:hAnsi="Times New Roman" w:cs="Times New Roman"/>
+          <w:sz w:val="28"/>
+          <w:szCs w:val="28"/>
+          <w:u w:val="single"/>
+          <w:lang w:val="en-US"/>
+        </w:rPr>
+        <w:t>distance traversed by neutrons till first collision</w:t>
+      </w:r>
+      <w:r>
+        <w:rPr>
+          <w:rFonts w:ascii="Times New Roman" w:eastAsiaTheme="minorEastAsia" w:hAnsi="Times New Roman" w:cs="Times New Roman"/>
+          <w:sz w:val="28"/>
+          <w:szCs w:val="28"/>
+          <w:u w:val="single"/>
+          <w:lang w:val="en-US"/>
+        </w:rPr>
+        <w:t xml:space="preserve"> </w:t>
+      </w:r>
+      <w:r>
+        <w:rPr>
+          <w:rFonts w:ascii="Times New Roman" w:eastAsiaTheme="minorEastAsia" w:hAnsi="Times New Roman" w:cs="Times New Roman"/>
+          <w:sz w:val="28"/>
+          <w:szCs w:val="28"/>
+          <w:u w:val="single"/>
+          <w:lang w:val="en-US"/>
+        </w:rPr>
+        <w:t>for</w:t>
+      </w:r>
+      <w:r>
+        <w:rPr>
+          <w:rFonts w:ascii="Times New Roman" w:eastAsiaTheme="minorEastAsia" w:hAnsi="Times New Roman" w:cs="Times New Roman"/>
+          <w:sz w:val="28"/>
+          <w:szCs w:val="28"/>
+          <w:u w:val="single"/>
+          <w:lang w:val="en-US"/>
+        </w:rPr>
+        <w:t xml:space="preserve"> U-235 nuclide of atomic number density, </w:t>
+      </w:r>
+      <m:oMath>
+        <m:r>
+          <w:rPr>
+            <w:rFonts w:ascii="Cambria Math" w:eastAsiaTheme="minorEastAsia" w:hAnsi="Cambria Math" w:cs="Times New Roman"/>
+            <w:sz w:val="28"/>
+            <w:szCs w:val="28"/>
+            <w:u w:val="single"/>
+            <w:lang w:val="en-US"/>
+          </w:rPr>
+          <m:t>N=7.98×</m:t>
+        </m:r>
+        <m:sSup>
+          <m:sSupPr>
+            <m:ctrlPr>
+              <w:rPr>
+                <w:rFonts w:ascii="Cambria Math" w:eastAsiaTheme="minorEastAsia" w:hAnsi="Cambria Math" w:cs="Times New Roman"/>
+                <w:i/>
+                <w:sz w:val="28"/>
+                <w:szCs w:val="28"/>
+                <w:u w:val="single"/>
+                <w:lang w:val="en-US"/>
+              </w:rPr>
+            </m:ctrlPr>
+          </m:sSupPr>
+          <m:e>
+            <m:r>
+              <w:rPr>
+                <w:rFonts w:ascii="Cambria Math" w:eastAsiaTheme="minorEastAsia" w:hAnsi="Cambria Math" w:cs="Times New Roman"/>
+                <w:sz w:val="28"/>
+                <w:szCs w:val="28"/>
+                <w:u w:val="single"/>
+                <w:lang w:val="en-US"/>
+              </w:rPr>
+              <m:t>10</m:t>
+            </m:r>
+          </m:e>
+          <m:sup>
+            <m:r>
+              <w:rPr>
+                <w:rFonts w:ascii="Cambria Math" w:eastAsiaTheme="minorEastAsia" w:hAnsi="Cambria Math" w:cs="Times New Roman"/>
+                <w:sz w:val="28"/>
+                <w:szCs w:val="28"/>
+                <w:u w:val="single"/>
+                <w:lang w:val="en-US"/>
+              </w:rPr>
+              <m:t>21</m:t>
+            </m:r>
+          </m:sup>
+        </m:sSup>
+        <m:r>
+          <w:rPr>
+            <w:rFonts w:ascii="Cambria Math" w:eastAsiaTheme="minorEastAsia" w:hAnsi="Cambria Math" w:cs="Times New Roman"/>
+            <w:sz w:val="28"/>
+            <w:szCs w:val="28"/>
+            <w:u w:val="single"/>
+            <w:lang w:val="en-US"/>
+          </w:rPr>
+          <m:t xml:space="preserve"> atoms/</m:t>
+        </m:r>
+        <m:sSup>
+          <m:sSupPr>
+            <m:ctrlPr>
+              <w:rPr>
+                <w:rFonts w:ascii="Cambria Math" w:eastAsiaTheme="minorEastAsia" w:hAnsi="Cambria Math" w:cs="Times New Roman"/>
+                <w:i/>
+                <w:sz w:val="28"/>
+                <w:szCs w:val="28"/>
+                <w:u w:val="single"/>
+                <w:lang w:val="en-US"/>
+              </w:rPr>
+            </m:ctrlPr>
+          </m:sSupPr>
+          <m:e>
+            <m:r>
+              <w:rPr>
+                <w:rFonts w:ascii="Cambria Math" w:eastAsiaTheme="minorEastAsia" w:hAnsi="Cambria Math" w:cs="Times New Roman"/>
+                <w:sz w:val="28"/>
+                <w:szCs w:val="28"/>
+                <w:u w:val="single"/>
+                <w:lang w:val="en-US"/>
+              </w:rPr>
+              <m:t>cm</m:t>
+            </m:r>
+          </m:e>
+          <m:sup>
+            <m:r>
+              <w:rPr>
+                <w:rFonts w:ascii="Cambria Math" w:eastAsiaTheme="minorEastAsia" w:hAnsi="Cambria Math" w:cs="Times New Roman"/>
+                <w:sz w:val="28"/>
+                <w:szCs w:val="28"/>
+                <w:u w:val="single"/>
+                <w:lang w:val="en-US"/>
+              </w:rPr>
+              <m:t>3</m:t>
+            </m:r>
+          </m:sup>
+        </m:sSup>
+      </m:oMath>
+      <w:r>
+        <w:rPr>
+          <w:rFonts w:ascii="Times New Roman" w:eastAsiaTheme="minorEastAsia" w:hAnsi="Times New Roman" w:cs="Times New Roman"/>
+          <w:sz w:val="28"/>
+          <w:szCs w:val="28"/>
+          <w:u w:val="single"/>
+          <w:vertAlign w:val="superscript"/>
+          <w:lang w:val="en-US"/>
+        </w:rPr>
+        <w:t xml:space="preserve"> </w:t>
+      </w:r>
+      <w:r>
+        <w:rPr>
+          <w:rFonts w:ascii="Times New Roman" w:eastAsiaTheme="minorEastAsia" w:hAnsi="Times New Roman" w:cs="Times New Roman"/>
+          <w:sz w:val="28"/>
+          <w:szCs w:val="28"/>
+          <w:u w:val="single"/>
+          <w:lang w:val="en-US"/>
+        </w:rPr>
+        <w:t>[2]</w:t>
+      </w:r>
+      <w:r>
+        <w:rPr>
+          <w:rFonts w:ascii="Times New Roman" w:eastAsiaTheme="minorEastAsia" w:hAnsi="Times New Roman" w:cs="Times New Roman"/>
+          <w:sz w:val="28"/>
+          <w:szCs w:val="28"/>
+          <w:u w:val="single"/>
+          <w:lang w:val="en-US"/>
+        </w:rPr>
+        <w:t xml:space="preserve"> and </w:t>
+      </w:r>
+      <w:r>
+        <w:rPr>
+          <w:rFonts w:ascii="Times New Roman" w:eastAsiaTheme="minorEastAsia" w:hAnsi="Times New Roman" w:cs="Times New Roman"/>
+          <w:sz w:val="28"/>
+          <w:szCs w:val="28"/>
+          <w:u w:val="single"/>
+          <w:lang w:val="en-US"/>
+        </w:rPr>
+        <w:t xml:space="preserve">when </w:t>
+      </w:r>
+      <m:oMath>
+        <m:r>
+          <w:rPr>
+            <w:rFonts w:ascii="Cambria Math" w:eastAsiaTheme="minorEastAsia" w:hAnsi="Cambria Math" w:cs="Times New Roman"/>
+            <w:sz w:val="28"/>
+            <w:szCs w:val="28"/>
+            <w:u w:val="single"/>
+            <w:lang w:val="en-US"/>
+          </w:rPr>
+          <m:t>N</m:t>
+        </m:r>
+      </m:oMath>
+      <w:r>
+        <w:rPr>
+          <w:rFonts w:ascii="Times New Roman" w:hAnsi="Times New Roman" w:cs="Times New Roman"/>
+          <w:sz w:val="28"/>
+          <w:szCs w:val="28"/>
+          <w:u w:val="single"/>
+        </w:rPr>
+        <w:t xml:space="preserve"> </w:t>
+      </w:r>
+      <w:r>
+        <w:rPr>
+          <w:rFonts w:ascii="Times New Roman" w:hAnsi="Times New Roman" w:cs="Times New Roman"/>
+          <w:sz w:val="28"/>
+          <w:szCs w:val="28"/>
+          <w:u w:val="single"/>
+          <w:lang w:val="en-US"/>
+        </w:rPr>
+        <w:t xml:space="preserve">is </w:t>
+      </w:r>
+      <w:r>
+        <w:rPr>
+          <w:rFonts w:ascii="Times New Roman" w:hAnsi="Times New Roman" w:cs="Times New Roman"/>
+          <w:sz w:val="28"/>
+          <w:szCs w:val="28"/>
+          <w:u w:val="single"/>
+        </w:rPr>
+        <w:t xml:space="preserve">increased by </w:t>
+      </w:r>
+      <m:oMath>
+        <m:r>
+          <w:rPr>
+            <w:rFonts w:ascii="Cambria Math" w:hAnsi="Cambria Math" w:cs="Times New Roman"/>
+            <w:sz w:val="28"/>
+            <w:szCs w:val="28"/>
+            <w:u w:val="single"/>
+          </w:rPr>
+          <m:t>0.01%</m:t>
+        </m:r>
+      </m:oMath>
+      <w:r>
+        <w:rPr>
+          <w:rFonts w:ascii="Times New Roman" w:eastAsiaTheme="minorEastAsia" w:hAnsi="Times New Roman" w:cs="Times New Roman"/>
+          <w:sz w:val="28"/>
+          <w:szCs w:val="28"/>
+          <w:u w:val="single"/>
+          <w:lang w:val="en-US"/>
+        </w:rPr>
+        <w:t>:</w:t>
+      </w:r>
+    </w:p>
+    <w:p>
+      <w:pPr>
+        <w:rPr>
+          <w:rFonts w:ascii="Times New Roman" w:eastAsiaTheme="minorEastAsia" w:hAnsi="Times New Roman" w:cs="Times New Roman"/>
+          <w:sz w:val="28"/>
+          <w:szCs w:val="28"/>
+          <w:lang w:val="en-US"/>
+        </w:rPr>
+      </w:pPr>
+      <w:r>
+        <w:rPr>
+          <w:rFonts w:ascii="Times New Roman" w:eastAsiaTheme="minorEastAsia" w:hAnsi="Times New Roman" w:cs="Times New Roman"/>
+          <w:sz w:val="28"/>
+          <w:szCs w:val="28"/>
+          <w:lang w:val="en-US"/>
+        </w:rPr>
+        <w:t>For simple sampling:</w:t>
+      </w:r>
+    </w:p>
+    <w:p>
+      <w:pPr>
+        <w:rPr>
+          <w:rFonts w:ascii="Times New Roman" w:eastAsiaTheme="minorEastAsia" w:hAnsi="Times New Roman" w:cs="Times New Roman"/>
           <w:sz w:val="28"/>
           <w:szCs w:val="28"/>
           <w:lang w:val="en-US"/>
@@ -5745,6 +8915,16 @@
     <w:semiHidden/>
     <w:unhideWhenUsed/>
   </w:style>
+  <w:style w:type="character" w:styleId="PlaceholderText">
+    <w:name w:val="Placeholder Text"/>
+    <w:basedOn w:val="DefaultParagraphFont"/>
+    <w:uiPriority w:val="99"/>
+    <w:semiHidden/>
+    <w:rsid w:val="00DF5910"/>
+    <w:rPr>
+      <w:color w:val="808080"/>
+    </w:rPr>
+  </w:style>
 </w:styles>
 </file>
 

</xml_diff>